<commit_message>
Resolve login and signup issue
</commit_message>
<xml_diff>
--- a/docs/EventManagment.docx
+++ b/docs/EventManagment.docx
@@ -336,46 +336,46 @@
           <w:sz w:val="20"/>
           <w:szCs w:val="20"/>
         </w:rPr>
-        <w:t>javascript</w:t>
+        <w:t>const</w:t>
       </w:r>
       <w:proofErr w:type="spellEnd"/>
       <w:proofErr w:type="gramEnd"/>
-    </w:p>
-    <w:p>
-      <w:pPr>
-        <w:tabs>
-          <w:tab w:val="left" w:pos="916"/>
-          <w:tab w:val="left" w:pos="1832"/>
-          <w:tab w:val="left" w:pos="2748"/>
-          <w:tab w:val="left" w:pos="3664"/>
-          <w:tab w:val="left" w:pos="4580"/>
-          <w:tab w:val="left" w:pos="5496"/>
-          <w:tab w:val="left" w:pos="6412"/>
-          <w:tab w:val="left" w:pos="7328"/>
-          <w:tab w:val="left" w:pos="8244"/>
-          <w:tab w:val="left" w:pos="9160"/>
-          <w:tab w:val="left" w:pos="10076"/>
-          <w:tab w:val="left" w:pos="10992"/>
-          <w:tab w:val="left" w:pos="11908"/>
-          <w:tab w:val="left" w:pos="12824"/>
-          <w:tab w:val="left" w:pos="13740"/>
-          <w:tab w:val="left" w:pos="14656"/>
-        </w:tabs>
-        <w:spacing w:after="0" w:line="240" w:lineRule="auto"/>
-        <w:rPr>
-          <w:rFonts w:ascii="Courier New" w:eastAsia="Times New Roman" w:hAnsi="Courier New" w:cs="Courier New"/>
-          <w:sz w:val="20"/>
-          <w:szCs w:val="20"/>
-        </w:rPr>
-      </w:pPr>
-      <w:r>
-        <w:rPr>
-          <w:rFonts w:ascii="Courier New" w:eastAsia="Times New Roman" w:hAnsi="Courier New" w:cs="Courier New"/>
-          <w:sz w:val="20"/>
-          <w:szCs w:val="20"/>
-        </w:rPr>
-        <w:t>Copy code</w:t>
-      </w:r>
+      <w:r>
+        <w:rPr>
+          <w:rFonts w:ascii="Courier New" w:eastAsia="Times New Roman" w:hAnsi="Courier New" w:cs="Courier New"/>
+          <w:sz w:val="20"/>
+          <w:szCs w:val="20"/>
+        </w:rPr>
+        <w:t xml:space="preserve"> mongoose = require('mongoose');</w:t>
+      </w:r>
+    </w:p>
+    <w:p>
+      <w:pPr>
+        <w:tabs>
+          <w:tab w:val="left" w:pos="916"/>
+          <w:tab w:val="left" w:pos="1832"/>
+          <w:tab w:val="left" w:pos="2748"/>
+          <w:tab w:val="left" w:pos="3664"/>
+          <w:tab w:val="left" w:pos="4580"/>
+          <w:tab w:val="left" w:pos="5496"/>
+          <w:tab w:val="left" w:pos="6412"/>
+          <w:tab w:val="left" w:pos="7328"/>
+          <w:tab w:val="left" w:pos="8244"/>
+          <w:tab w:val="left" w:pos="9160"/>
+          <w:tab w:val="left" w:pos="10076"/>
+          <w:tab w:val="left" w:pos="10992"/>
+          <w:tab w:val="left" w:pos="11908"/>
+          <w:tab w:val="left" w:pos="12824"/>
+          <w:tab w:val="left" w:pos="13740"/>
+          <w:tab w:val="left" w:pos="14656"/>
+        </w:tabs>
+        <w:spacing w:after="0" w:line="240" w:lineRule="auto"/>
+        <w:rPr>
+          <w:rFonts w:ascii="Courier New" w:eastAsia="Times New Roman" w:hAnsi="Courier New" w:cs="Courier New"/>
+          <w:sz w:val="20"/>
+          <w:szCs w:val="20"/>
+        </w:rPr>
+      </w:pPr>
     </w:p>
     <w:p>
       <w:pPr>
@@ -422,65 +422,80 @@
           <w:sz w:val="20"/>
           <w:szCs w:val="20"/>
         </w:rPr>
-        <w:t xml:space="preserve"> mongoose = require('mongoose');</w:t>
-      </w:r>
-    </w:p>
-    <w:p>
-      <w:pPr>
-        <w:tabs>
-          <w:tab w:val="left" w:pos="916"/>
-          <w:tab w:val="left" w:pos="1832"/>
-          <w:tab w:val="left" w:pos="2748"/>
-          <w:tab w:val="left" w:pos="3664"/>
-          <w:tab w:val="left" w:pos="4580"/>
-          <w:tab w:val="left" w:pos="5496"/>
-          <w:tab w:val="left" w:pos="6412"/>
-          <w:tab w:val="left" w:pos="7328"/>
-          <w:tab w:val="left" w:pos="8244"/>
-          <w:tab w:val="left" w:pos="9160"/>
-          <w:tab w:val="left" w:pos="10076"/>
-          <w:tab w:val="left" w:pos="10992"/>
-          <w:tab w:val="left" w:pos="11908"/>
-          <w:tab w:val="left" w:pos="12824"/>
-          <w:tab w:val="left" w:pos="13740"/>
-          <w:tab w:val="left" w:pos="14656"/>
-        </w:tabs>
-        <w:spacing w:after="0" w:line="240" w:lineRule="auto"/>
-        <w:rPr>
-          <w:rFonts w:ascii="Courier New" w:eastAsia="Times New Roman" w:hAnsi="Courier New" w:cs="Courier New"/>
-          <w:sz w:val="20"/>
-          <w:szCs w:val="20"/>
-        </w:rPr>
-      </w:pPr>
-    </w:p>
-    <w:p>
-      <w:pPr>
-        <w:tabs>
-          <w:tab w:val="left" w:pos="916"/>
-          <w:tab w:val="left" w:pos="1832"/>
-          <w:tab w:val="left" w:pos="2748"/>
-          <w:tab w:val="left" w:pos="3664"/>
-          <w:tab w:val="left" w:pos="4580"/>
-          <w:tab w:val="left" w:pos="5496"/>
-          <w:tab w:val="left" w:pos="6412"/>
-          <w:tab w:val="left" w:pos="7328"/>
-          <w:tab w:val="left" w:pos="8244"/>
-          <w:tab w:val="left" w:pos="9160"/>
-          <w:tab w:val="left" w:pos="10076"/>
-          <w:tab w:val="left" w:pos="10992"/>
-          <w:tab w:val="left" w:pos="11908"/>
-          <w:tab w:val="left" w:pos="12824"/>
-          <w:tab w:val="left" w:pos="13740"/>
-          <w:tab w:val="left" w:pos="14656"/>
-        </w:tabs>
-        <w:spacing w:after="0" w:line="240" w:lineRule="auto"/>
-        <w:rPr>
-          <w:rFonts w:ascii="Courier New" w:eastAsia="Times New Roman" w:hAnsi="Courier New" w:cs="Courier New"/>
-          <w:sz w:val="20"/>
-          <w:szCs w:val="20"/>
-        </w:rPr>
-      </w:pPr>
-      <w:proofErr w:type="spellStart"/>
+        <w:t xml:space="preserve"> </w:t>
+      </w:r>
+      <w:proofErr w:type="spellStart"/>
+      <w:r>
+        <w:rPr>
+          <w:rFonts w:ascii="Courier New" w:eastAsia="Times New Roman" w:hAnsi="Courier New" w:cs="Courier New"/>
+          <w:sz w:val="20"/>
+          <w:szCs w:val="20"/>
+        </w:rPr>
+        <w:t>UserSchema</w:t>
+      </w:r>
+      <w:proofErr w:type="spellEnd"/>
+      <w:r>
+        <w:rPr>
+          <w:rFonts w:ascii="Courier New" w:eastAsia="Times New Roman" w:hAnsi="Courier New" w:cs="Courier New"/>
+          <w:sz w:val="20"/>
+          <w:szCs w:val="20"/>
+        </w:rPr>
+        <w:t xml:space="preserve"> = new </w:t>
+      </w:r>
+      <w:proofErr w:type="spellStart"/>
+      <w:r>
+        <w:rPr>
+          <w:rFonts w:ascii="Courier New" w:eastAsia="Times New Roman" w:hAnsi="Courier New" w:cs="Courier New"/>
+          <w:sz w:val="20"/>
+          <w:szCs w:val="20"/>
+        </w:rPr>
+        <w:t>mongoose.Schema</w:t>
+      </w:r>
+      <w:proofErr w:type="spellEnd"/>
+      <w:r>
+        <w:rPr>
+          <w:rFonts w:ascii="Courier New" w:eastAsia="Times New Roman" w:hAnsi="Courier New" w:cs="Courier New"/>
+          <w:sz w:val="20"/>
+          <w:szCs w:val="20"/>
+        </w:rPr>
+        <w:t>({</w:t>
+      </w:r>
+    </w:p>
+    <w:p>
+      <w:pPr>
+        <w:tabs>
+          <w:tab w:val="left" w:pos="916"/>
+          <w:tab w:val="left" w:pos="1832"/>
+          <w:tab w:val="left" w:pos="2748"/>
+          <w:tab w:val="left" w:pos="3664"/>
+          <w:tab w:val="left" w:pos="4580"/>
+          <w:tab w:val="left" w:pos="5496"/>
+          <w:tab w:val="left" w:pos="6412"/>
+          <w:tab w:val="left" w:pos="7328"/>
+          <w:tab w:val="left" w:pos="8244"/>
+          <w:tab w:val="left" w:pos="9160"/>
+          <w:tab w:val="left" w:pos="10076"/>
+          <w:tab w:val="left" w:pos="10992"/>
+          <w:tab w:val="left" w:pos="11908"/>
+          <w:tab w:val="left" w:pos="12824"/>
+          <w:tab w:val="left" w:pos="13740"/>
+          <w:tab w:val="left" w:pos="14656"/>
+        </w:tabs>
+        <w:spacing w:after="0" w:line="240" w:lineRule="auto"/>
+        <w:rPr>
+          <w:rFonts w:ascii="Courier New" w:eastAsia="Times New Roman" w:hAnsi="Courier New" w:cs="Courier New"/>
+          <w:sz w:val="20"/>
+          <w:szCs w:val="20"/>
+        </w:rPr>
+      </w:pPr>
+      <w:r>
+        <w:rPr>
+          <w:rFonts w:ascii="Courier New" w:eastAsia="Times New Roman" w:hAnsi="Courier New" w:cs="Courier New"/>
+          <w:sz w:val="20"/>
+          <w:szCs w:val="20"/>
+        </w:rPr>
+        <w:t xml:space="preserve">    </w:t>
+      </w:r>
       <w:proofErr w:type="gramStart"/>
       <w:r>
         <w:rPr>
@@ -488,9 +503,8 @@
           <w:sz w:val="20"/>
           <w:szCs w:val="20"/>
         </w:rPr>
-        <w:t>const</w:t>
-      </w:r>
-      <w:proofErr w:type="spellEnd"/>
+        <w:t>name</w:t>
+      </w:r>
       <w:proofErr w:type="gramEnd"/>
       <w:r>
         <w:rPr>
@@ -498,43 +512,7 @@
           <w:sz w:val="20"/>
           <w:szCs w:val="20"/>
         </w:rPr>
-        <w:t xml:space="preserve"> </w:t>
-      </w:r>
-      <w:proofErr w:type="spellStart"/>
-      <w:r>
-        <w:rPr>
-          <w:rFonts w:ascii="Courier New" w:eastAsia="Times New Roman" w:hAnsi="Courier New" w:cs="Courier New"/>
-          <w:sz w:val="20"/>
-          <w:szCs w:val="20"/>
-        </w:rPr>
-        <w:t>UserSchema</w:t>
-      </w:r>
-      <w:proofErr w:type="spellEnd"/>
-      <w:r>
-        <w:rPr>
-          <w:rFonts w:ascii="Courier New" w:eastAsia="Times New Roman" w:hAnsi="Courier New" w:cs="Courier New"/>
-          <w:sz w:val="20"/>
-          <w:szCs w:val="20"/>
-        </w:rPr>
-        <w:t xml:space="preserve"> = new </w:t>
-      </w:r>
-      <w:proofErr w:type="spellStart"/>
-      <w:r>
-        <w:rPr>
-          <w:rFonts w:ascii="Courier New" w:eastAsia="Times New Roman" w:hAnsi="Courier New" w:cs="Courier New"/>
-          <w:sz w:val="20"/>
-          <w:szCs w:val="20"/>
-        </w:rPr>
-        <w:t>mongoose.Schema</w:t>
-      </w:r>
-      <w:proofErr w:type="spellEnd"/>
-      <w:r>
-        <w:rPr>
-          <w:rFonts w:ascii="Courier New" w:eastAsia="Times New Roman" w:hAnsi="Courier New" w:cs="Courier New"/>
-          <w:sz w:val="20"/>
-          <w:szCs w:val="20"/>
-        </w:rPr>
-        <w:t>({</w:t>
+        <w:t>: { type: String, required: true },</w:t>
       </w:r>
     </w:p>
     <w:p>
@@ -579,7 +557,7 @@
           <w:sz w:val="20"/>
           <w:szCs w:val="20"/>
         </w:rPr>
-        <w:t>name</w:t>
+        <w:t>email</w:t>
       </w:r>
       <w:proofErr w:type="gramEnd"/>
       <w:r>
@@ -588,6 +566,60 @@
           <w:sz w:val="20"/>
           <w:szCs w:val="20"/>
         </w:rPr>
+        <w:t>: { type: String, required: true, unique: true },</w:t>
+      </w:r>
+    </w:p>
+    <w:p>
+      <w:pPr>
+        <w:tabs>
+          <w:tab w:val="left" w:pos="916"/>
+          <w:tab w:val="left" w:pos="1832"/>
+          <w:tab w:val="left" w:pos="2748"/>
+          <w:tab w:val="left" w:pos="3664"/>
+          <w:tab w:val="left" w:pos="4580"/>
+          <w:tab w:val="left" w:pos="5496"/>
+          <w:tab w:val="left" w:pos="6412"/>
+          <w:tab w:val="left" w:pos="7328"/>
+          <w:tab w:val="left" w:pos="8244"/>
+          <w:tab w:val="left" w:pos="9160"/>
+          <w:tab w:val="left" w:pos="10076"/>
+          <w:tab w:val="left" w:pos="10992"/>
+          <w:tab w:val="left" w:pos="11908"/>
+          <w:tab w:val="left" w:pos="12824"/>
+          <w:tab w:val="left" w:pos="13740"/>
+          <w:tab w:val="left" w:pos="14656"/>
+        </w:tabs>
+        <w:spacing w:after="0" w:line="240" w:lineRule="auto"/>
+        <w:rPr>
+          <w:rFonts w:ascii="Courier New" w:eastAsia="Times New Roman" w:hAnsi="Courier New" w:cs="Courier New"/>
+          <w:sz w:val="20"/>
+          <w:szCs w:val="20"/>
+        </w:rPr>
+      </w:pPr>
+      <w:r>
+        <w:rPr>
+          <w:rFonts w:ascii="Courier New" w:eastAsia="Times New Roman" w:hAnsi="Courier New" w:cs="Courier New"/>
+          <w:sz w:val="20"/>
+          <w:szCs w:val="20"/>
+        </w:rPr>
+        <w:t xml:space="preserve">    </w:t>
+      </w:r>
+      <w:proofErr w:type="gramStart"/>
+      <w:r>
+        <w:rPr>
+          <w:rFonts w:ascii="Courier New" w:eastAsia="Times New Roman" w:hAnsi="Courier New" w:cs="Courier New"/>
+          <w:sz w:val="20"/>
+          <w:szCs w:val="20"/>
+        </w:rPr>
+        <w:t>password</w:t>
+      </w:r>
+      <w:proofErr w:type="gramEnd"/>
+      <w:r>
+        <w:rPr>
+          <w:rFonts w:ascii="Courier New" w:eastAsia="Times New Roman" w:hAnsi="Courier New" w:cs="Courier New"/>
+          <w:sz w:val="20"/>
+          <w:szCs w:val="20"/>
+        </w:rPr>
         <w:t>: { type: String, required: true },</w:t>
       </w:r>
     </w:p>
@@ -626,6 +658,7 @@
         </w:rPr>
         <w:t xml:space="preserve">    </w:t>
       </w:r>
+      <w:bookmarkStart w:id="0" w:name="_GoBack"/>
       <w:proofErr w:type="gramStart"/>
       <w:r>
         <w:rPr>
@@ -633,116 +666,9 @@
           <w:sz w:val="20"/>
           <w:szCs w:val="20"/>
         </w:rPr>
-        <w:t>email</w:t>
-      </w:r>
-      <w:proofErr w:type="gramEnd"/>
-      <w:r>
-        <w:rPr>
-          <w:rFonts w:ascii="Courier New" w:eastAsia="Times New Roman" w:hAnsi="Courier New" w:cs="Courier New"/>
-          <w:sz w:val="20"/>
-          <w:szCs w:val="20"/>
-        </w:rPr>
-        <w:t>: { type: String, required: true, unique: true },</w:t>
-      </w:r>
-    </w:p>
-    <w:p>
-      <w:pPr>
-        <w:tabs>
-          <w:tab w:val="left" w:pos="916"/>
-          <w:tab w:val="left" w:pos="1832"/>
-          <w:tab w:val="left" w:pos="2748"/>
-          <w:tab w:val="left" w:pos="3664"/>
-          <w:tab w:val="left" w:pos="4580"/>
-          <w:tab w:val="left" w:pos="5496"/>
-          <w:tab w:val="left" w:pos="6412"/>
-          <w:tab w:val="left" w:pos="7328"/>
-          <w:tab w:val="left" w:pos="8244"/>
-          <w:tab w:val="left" w:pos="9160"/>
-          <w:tab w:val="left" w:pos="10076"/>
-          <w:tab w:val="left" w:pos="10992"/>
-          <w:tab w:val="left" w:pos="11908"/>
-          <w:tab w:val="left" w:pos="12824"/>
-          <w:tab w:val="left" w:pos="13740"/>
-          <w:tab w:val="left" w:pos="14656"/>
-        </w:tabs>
-        <w:spacing w:after="0" w:line="240" w:lineRule="auto"/>
-        <w:rPr>
-          <w:rFonts w:ascii="Courier New" w:eastAsia="Times New Roman" w:hAnsi="Courier New" w:cs="Courier New"/>
-          <w:sz w:val="20"/>
-          <w:szCs w:val="20"/>
-        </w:rPr>
-      </w:pPr>
-      <w:r>
-        <w:rPr>
-          <w:rFonts w:ascii="Courier New" w:eastAsia="Times New Roman" w:hAnsi="Courier New" w:cs="Courier New"/>
-          <w:sz w:val="20"/>
-          <w:szCs w:val="20"/>
-        </w:rPr>
-        <w:t xml:space="preserve">    </w:t>
-      </w:r>
-      <w:proofErr w:type="gramStart"/>
-      <w:r>
-        <w:rPr>
-          <w:rFonts w:ascii="Courier New" w:eastAsia="Times New Roman" w:hAnsi="Courier New" w:cs="Courier New"/>
-          <w:sz w:val="20"/>
-          <w:szCs w:val="20"/>
-        </w:rPr>
-        <w:t>password</w:t>
-      </w:r>
-      <w:proofErr w:type="gramEnd"/>
-      <w:r>
-        <w:rPr>
-          <w:rFonts w:ascii="Courier New" w:eastAsia="Times New Roman" w:hAnsi="Courier New" w:cs="Courier New"/>
-          <w:sz w:val="20"/>
-          <w:szCs w:val="20"/>
-        </w:rPr>
-        <w:t>: { type: String, required: true },</w:t>
-      </w:r>
-    </w:p>
-    <w:p>
-      <w:pPr>
-        <w:tabs>
-          <w:tab w:val="left" w:pos="916"/>
-          <w:tab w:val="left" w:pos="1832"/>
-          <w:tab w:val="left" w:pos="2748"/>
-          <w:tab w:val="left" w:pos="3664"/>
-          <w:tab w:val="left" w:pos="4580"/>
-          <w:tab w:val="left" w:pos="5496"/>
-          <w:tab w:val="left" w:pos="6412"/>
-          <w:tab w:val="left" w:pos="7328"/>
-          <w:tab w:val="left" w:pos="8244"/>
-          <w:tab w:val="left" w:pos="9160"/>
-          <w:tab w:val="left" w:pos="10076"/>
-          <w:tab w:val="left" w:pos="10992"/>
-          <w:tab w:val="left" w:pos="11908"/>
-          <w:tab w:val="left" w:pos="12824"/>
-          <w:tab w:val="left" w:pos="13740"/>
-          <w:tab w:val="left" w:pos="14656"/>
-        </w:tabs>
-        <w:spacing w:after="0" w:line="240" w:lineRule="auto"/>
-        <w:rPr>
-          <w:rFonts w:ascii="Courier New" w:eastAsia="Times New Roman" w:hAnsi="Courier New" w:cs="Courier New"/>
-          <w:sz w:val="20"/>
-          <w:szCs w:val="20"/>
-        </w:rPr>
-      </w:pPr>
-      <w:r>
-        <w:rPr>
-          <w:rFonts w:ascii="Courier New" w:eastAsia="Times New Roman" w:hAnsi="Courier New" w:cs="Courier New"/>
-          <w:sz w:val="20"/>
-          <w:szCs w:val="20"/>
-        </w:rPr>
-        <w:t xml:space="preserve">    </w:t>
-      </w:r>
-      <w:proofErr w:type="gramStart"/>
-      <w:r>
-        <w:rPr>
-          <w:rFonts w:ascii="Courier New" w:eastAsia="Times New Roman" w:hAnsi="Courier New" w:cs="Courier New"/>
-          <w:sz w:val="20"/>
-          <w:szCs w:val="20"/>
-        </w:rPr>
         <w:t>role</w:t>
       </w:r>
+      <w:bookmarkEnd w:id="0"/>
       <w:proofErr w:type="gramEnd"/>
       <w:r>
         <w:rPr>
@@ -1097,46 +1023,46 @@
           <w:sz w:val="20"/>
           <w:szCs w:val="20"/>
         </w:rPr>
-        <w:t>javascript</w:t>
+        <w:t>const</w:t>
       </w:r>
       <w:proofErr w:type="spellEnd"/>
       <w:proofErr w:type="gramEnd"/>
-    </w:p>
-    <w:p>
-      <w:pPr>
-        <w:tabs>
-          <w:tab w:val="left" w:pos="916"/>
-          <w:tab w:val="left" w:pos="1832"/>
-          <w:tab w:val="left" w:pos="2748"/>
-          <w:tab w:val="left" w:pos="3664"/>
-          <w:tab w:val="left" w:pos="4580"/>
-          <w:tab w:val="left" w:pos="5496"/>
-          <w:tab w:val="left" w:pos="6412"/>
-          <w:tab w:val="left" w:pos="7328"/>
-          <w:tab w:val="left" w:pos="8244"/>
-          <w:tab w:val="left" w:pos="9160"/>
-          <w:tab w:val="left" w:pos="10076"/>
-          <w:tab w:val="left" w:pos="10992"/>
-          <w:tab w:val="left" w:pos="11908"/>
-          <w:tab w:val="left" w:pos="12824"/>
-          <w:tab w:val="left" w:pos="13740"/>
-          <w:tab w:val="left" w:pos="14656"/>
-        </w:tabs>
-        <w:spacing w:after="0" w:line="240" w:lineRule="auto"/>
-        <w:rPr>
-          <w:rFonts w:ascii="Courier New" w:eastAsia="Times New Roman" w:hAnsi="Courier New" w:cs="Courier New"/>
-          <w:sz w:val="20"/>
-          <w:szCs w:val="20"/>
-        </w:rPr>
-      </w:pPr>
-      <w:r>
-        <w:rPr>
-          <w:rFonts w:ascii="Courier New" w:eastAsia="Times New Roman" w:hAnsi="Courier New" w:cs="Courier New"/>
-          <w:sz w:val="20"/>
-          <w:szCs w:val="20"/>
-        </w:rPr>
-        <w:t>Copy code</w:t>
-      </w:r>
+      <w:r>
+        <w:rPr>
+          <w:rFonts w:ascii="Courier New" w:eastAsia="Times New Roman" w:hAnsi="Courier New" w:cs="Courier New"/>
+          <w:sz w:val="20"/>
+          <w:szCs w:val="20"/>
+        </w:rPr>
+        <w:t xml:space="preserve"> mongoose = require('mongoose');</w:t>
+      </w:r>
+    </w:p>
+    <w:p>
+      <w:pPr>
+        <w:tabs>
+          <w:tab w:val="left" w:pos="916"/>
+          <w:tab w:val="left" w:pos="1832"/>
+          <w:tab w:val="left" w:pos="2748"/>
+          <w:tab w:val="left" w:pos="3664"/>
+          <w:tab w:val="left" w:pos="4580"/>
+          <w:tab w:val="left" w:pos="5496"/>
+          <w:tab w:val="left" w:pos="6412"/>
+          <w:tab w:val="left" w:pos="7328"/>
+          <w:tab w:val="left" w:pos="8244"/>
+          <w:tab w:val="left" w:pos="9160"/>
+          <w:tab w:val="left" w:pos="10076"/>
+          <w:tab w:val="left" w:pos="10992"/>
+          <w:tab w:val="left" w:pos="11908"/>
+          <w:tab w:val="left" w:pos="12824"/>
+          <w:tab w:val="left" w:pos="13740"/>
+          <w:tab w:val="left" w:pos="14656"/>
+        </w:tabs>
+        <w:spacing w:after="0" w:line="240" w:lineRule="auto"/>
+        <w:rPr>
+          <w:rFonts w:ascii="Courier New" w:eastAsia="Times New Roman" w:hAnsi="Courier New" w:cs="Courier New"/>
+          <w:sz w:val="20"/>
+          <w:szCs w:val="20"/>
+        </w:rPr>
+      </w:pPr>
     </w:p>
     <w:p>
       <w:pPr>
@@ -1183,65 +1109,80 @@
           <w:sz w:val="20"/>
           <w:szCs w:val="20"/>
         </w:rPr>
-        <w:t xml:space="preserve"> mongoose = require('mongoose');</w:t>
-      </w:r>
-    </w:p>
-    <w:p>
-      <w:pPr>
-        <w:tabs>
-          <w:tab w:val="left" w:pos="916"/>
-          <w:tab w:val="left" w:pos="1832"/>
-          <w:tab w:val="left" w:pos="2748"/>
-          <w:tab w:val="left" w:pos="3664"/>
-          <w:tab w:val="left" w:pos="4580"/>
-          <w:tab w:val="left" w:pos="5496"/>
-          <w:tab w:val="left" w:pos="6412"/>
-          <w:tab w:val="left" w:pos="7328"/>
-          <w:tab w:val="left" w:pos="8244"/>
-          <w:tab w:val="left" w:pos="9160"/>
-          <w:tab w:val="left" w:pos="10076"/>
-          <w:tab w:val="left" w:pos="10992"/>
-          <w:tab w:val="left" w:pos="11908"/>
-          <w:tab w:val="left" w:pos="12824"/>
-          <w:tab w:val="left" w:pos="13740"/>
-          <w:tab w:val="left" w:pos="14656"/>
-        </w:tabs>
-        <w:spacing w:after="0" w:line="240" w:lineRule="auto"/>
-        <w:rPr>
-          <w:rFonts w:ascii="Courier New" w:eastAsia="Times New Roman" w:hAnsi="Courier New" w:cs="Courier New"/>
-          <w:sz w:val="20"/>
-          <w:szCs w:val="20"/>
-        </w:rPr>
-      </w:pPr>
-    </w:p>
-    <w:p>
-      <w:pPr>
-        <w:tabs>
-          <w:tab w:val="left" w:pos="916"/>
-          <w:tab w:val="left" w:pos="1832"/>
-          <w:tab w:val="left" w:pos="2748"/>
-          <w:tab w:val="left" w:pos="3664"/>
-          <w:tab w:val="left" w:pos="4580"/>
-          <w:tab w:val="left" w:pos="5496"/>
-          <w:tab w:val="left" w:pos="6412"/>
-          <w:tab w:val="left" w:pos="7328"/>
-          <w:tab w:val="left" w:pos="8244"/>
-          <w:tab w:val="left" w:pos="9160"/>
-          <w:tab w:val="left" w:pos="10076"/>
-          <w:tab w:val="left" w:pos="10992"/>
-          <w:tab w:val="left" w:pos="11908"/>
-          <w:tab w:val="left" w:pos="12824"/>
-          <w:tab w:val="left" w:pos="13740"/>
-          <w:tab w:val="left" w:pos="14656"/>
-        </w:tabs>
-        <w:spacing w:after="0" w:line="240" w:lineRule="auto"/>
-        <w:rPr>
-          <w:rFonts w:ascii="Courier New" w:eastAsia="Times New Roman" w:hAnsi="Courier New" w:cs="Courier New"/>
-          <w:sz w:val="20"/>
-          <w:szCs w:val="20"/>
-        </w:rPr>
-      </w:pPr>
-      <w:proofErr w:type="spellStart"/>
+        <w:t xml:space="preserve"> </w:t>
+      </w:r>
+      <w:proofErr w:type="spellStart"/>
+      <w:r>
+        <w:rPr>
+          <w:rFonts w:ascii="Courier New" w:eastAsia="Times New Roman" w:hAnsi="Courier New" w:cs="Courier New"/>
+          <w:sz w:val="20"/>
+          <w:szCs w:val="20"/>
+        </w:rPr>
+        <w:t>EventSchema</w:t>
+      </w:r>
+      <w:proofErr w:type="spellEnd"/>
+      <w:r>
+        <w:rPr>
+          <w:rFonts w:ascii="Courier New" w:eastAsia="Times New Roman" w:hAnsi="Courier New" w:cs="Courier New"/>
+          <w:sz w:val="20"/>
+          <w:szCs w:val="20"/>
+        </w:rPr>
+        <w:t xml:space="preserve"> = new </w:t>
+      </w:r>
+      <w:proofErr w:type="spellStart"/>
+      <w:r>
+        <w:rPr>
+          <w:rFonts w:ascii="Courier New" w:eastAsia="Times New Roman" w:hAnsi="Courier New" w:cs="Courier New"/>
+          <w:sz w:val="20"/>
+          <w:szCs w:val="20"/>
+        </w:rPr>
+        <w:t>mongoose.Schema</w:t>
+      </w:r>
+      <w:proofErr w:type="spellEnd"/>
+      <w:r>
+        <w:rPr>
+          <w:rFonts w:ascii="Courier New" w:eastAsia="Times New Roman" w:hAnsi="Courier New" w:cs="Courier New"/>
+          <w:sz w:val="20"/>
+          <w:szCs w:val="20"/>
+        </w:rPr>
+        <w:t>({</w:t>
+      </w:r>
+    </w:p>
+    <w:p>
+      <w:pPr>
+        <w:tabs>
+          <w:tab w:val="left" w:pos="916"/>
+          <w:tab w:val="left" w:pos="1832"/>
+          <w:tab w:val="left" w:pos="2748"/>
+          <w:tab w:val="left" w:pos="3664"/>
+          <w:tab w:val="left" w:pos="4580"/>
+          <w:tab w:val="left" w:pos="5496"/>
+          <w:tab w:val="left" w:pos="6412"/>
+          <w:tab w:val="left" w:pos="7328"/>
+          <w:tab w:val="left" w:pos="8244"/>
+          <w:tab w:val="left" w:pos="9160"/>
+          <w:tab w:val="left" w:pos="10076"/>
+          <w:tab w:val="left" w:pos="10992"/>
+          <w:tab w:val="left" w:pos="11908"/>
+          <w:tab w:val="left" w:pos="12824"/>
+          <w:tab w:val="left" w:pos="13740"/>
+          <w:tab w:val="left" w:pos="14656"/>
+        </w:tabs>
+        <w:spacing w:after="0" w:line="240" w:lineRule="auto"/>
+        <w:rPr>
+          <w:rFonts w:ascii="Courier New" w:eastAsia="Times New Roman" w:hAnsi="Courier New" w:cs="Courier New"/>
+          <w:sz w:val="20"/>
+          <w:szCs w:val="20"/>
+        </w:rPr>
+      </w:pPr>
+      <w:r>
+        <w:rPr>
+          <w:rFonts w:ascii="Courier New" w:eastAsia="Times New Roman" w:hAnsi="Courier New" w:cs="Courier New"/>
+          <w:sz w:val="20"/>
+          <w:szCs w:val="20"/>
+        </w:rPr>
+        <w:t xml:space="preserve">    </w:t>
+      </w:r>
       <w:proofErr w:type="gramStart"/>
       <w:r>
         <w:rPr>
@@ -1249,9 +1190,8 @@
           <w:sz w:val="20"/>
           <w:szCs w:val="20"/>
         </w:rPr>
-        <w:t>const</w:t>
-      </w:r>
-      <w:proofErr w:type="spellEnd"/>
+        <w:t>name</w:t>
+      </w:r>
       <w:proofErr w:type="gramEnd"/>
       <w:r>
         <w:rPr>
@@ -1259,43 +1199,7 @@
           <w:sz w:val="20"/>
           <w:szCs w:val="20"/>
         </w:rPr>
-        <w:t xml:space="preserve"> </w:t>
-      </w:r>
-      <w:proofErr w:type="spellStart"/>
-      <w:r>
-        <w:rPr>
-          <w:rFonts w:ascii="Courier New" w:eastAsia="Times New Roman" w:hAnsi="Courier New" w:cs="Courier New"/>
-          <w:sz w:val="20"/>
-          <w:szCs w:val="20"/>
-        </w:rPr>
-        <w:t>EventSchema</w:t>
-      </w:r>
-      <w:proofErr w:type="spellEnd"/>
-      <w:r>
-        <w:rPr>
-          <w:rFonts w:ascii="Courier New" w:eastAsia="Times New Roman" w:hAnsi="Courier New" w:cs="Courier New"/>
-          <w:sz w:val="20"/>
-          <w:szCs w:val="20"/>
-        </w:rPr>
-        <w:t xml:space="preserve"> = new </w:t>
-      </w:r>
-      <w:proofErr w:type="spellStart"/>
-      <w:r>
-        <w:rPr>
-          <w:rFonts w:ascii="Courier New" w:eastAsia="Times New Roman" w:hAnsi="Courier New" w:cs="Courier New"/>
-          <w:sz w:val="20"/>
-          <w:szCs w:val="20"/>
-        </w:rPr>
-        <w:t>mongoose.Schema</w:t>
-      </w:r>
-      <w:proofErr w:type="spellEnd"/>
-      <w:r>
-        <w:rPr>
-          <w:rFonts w:ascii="Courier New" w:eastAsia="Times New Roman" w:hAnsi="Courier New" w:cs="Courier New"/>
-          <w:sz w:val="20"/>
-          <w:szCs w:val="20"/>
-        </w:rPr>
-        <w:t>({</w:t>
+        <w:t>: { type: String, required: true },</w:t>
       </w:r>
     </w:p>
     <w:p>
@@ -1340,7 +1244,7 @@
           <w:sz w:val="20"/>
           <w:szCs w:val="20"/>
         </w:rPr>
-        <w:t>name</w:t>
+        <w:t>description</w:t>
       </w:r>
       <w:proofErr w:type="gramEnd"/>
       <w:r>
@@ -1387,6 +1291,7 @@
         </w:rPr>
         <w:t xml:space="preserve">    </w:t>
       </w:r>
+      <w:proofErr w:type="spellStart"/>
       <w:proofErr w:type="gramStart"/>
       <w:r>
         <w:rPr>
@@ -1394,8 +1299,9 @@
           <w:sz w:val="20"/>
           <w:szCs w:val="20"/>
         </w:rPr>
-        <w:t>description</w:t>
-      </w:r>
+        <w:t>organizerId</w:t>
+      </w:r>
+      <w:proofErr w:type="spellEnd"/>
       <w:proofErr w:type="gramEnd"/>
       <w:r>
         <w:rPr>
@@ -1403,6 +1309,206 @@
           <w:sz w:val="20"/>
           <w:szCs w:val="20"/>
         </w:rPr>
+        <w:t xml:space="preserve">: { type: </w:t>
+      </w:r>
+      <w:proofErr w:type="spellStart"/>
+      <w:r>
+        <w:rPr>
+          <w:rFonts w:ascii="Courier New" w:eastAsia="Times New Roman" w:hAnsi="Courier New" w:cs="Courier New"/>
+          <w:sz w:val="20"/>
+          <w:szCs w:val="20"/>
+        </w:rPr>
+        <w:t>mongoose.Schema.Types.ObjectId</w:t>
+      </w:r>
+      <w:proofErr w:type="spellEnd"/>
+      <w:r>
+        <w:rPr>
+          <w:rFonts w:ascii="Courier New" w:eastAsia="Times New Roman" w:hAnsi="Courier New" w:cs="Courier New"/>
+          <w:sz w:val="20"/>
+          <w:szCs w:val="20"/>
+        </w:rPr>
+        <w:t>, ref: 'User', required: true },</w:t>
+      </w:r>
+    </w:p>
+    <w:p>
+      <w:pPr>
+        <w:tabs>
+          <w:tab w:val="left" w:pos="916"/>
+          <w:tab w:val="left" w:pos="1832"/>
+          <w:tab w:val="left" w:pos="2748"/>
+          <w:tab w:val="left" w:pos="3664"/>
+          <w:tab w:val="left" w:pos="4580"/>
+          <w:tab w:val="left" w:pos="5496"/>
+          <w:tab w:val="left" w:pos="6412"/>
+          <w:tab w:val="left" w:pos="7328"/>
+          <w:tab w:val="left" w:pos="8244"/>
+          <w:tab w:val="left" w:pos="9160"/>
+          <w:tab w:val="left" w:pos="10076"/>
+          <w:tab w:val="left" w:pos="10992"/>
+          <w:tab w:val="left" w:pos="11908"/>
+          <w:tab w:val="left" w:pos="12824"/>
+          <w:tab w:val="left" w:pos="13740"/>
+          <w:tab w:val="left" w:pos="14656"/>
+        </w:tabs>
+        <w:spacing w:after="0" w:line="240" w:lineRule="auto"/>
+        <w:rPr>
+          <w:rFonts w:ascii="Courier New" w:eastAsia="Times New Roman" w:hAnsi="Courier New" w:cs="Courier New"/>
+          <w:sz w:val="20"/>
+          <w:szCs w:val="20"/>
+        </w:rPr>
+      </w:pPr>
+      <w:r>
+        <w:rPr>
+          <w:rFonts w:ascii="Courier New" w:eastAsia="Times New Roman" w:hAnsi="Courier New" w:cs="Courier New"/>
+          <w:sz w:val="20"/>
+          <w:szCs w:val="20"/>
+        </w:rPr>
+        <w:t xml:space="preserve">    </w:t>
+      </w:r>
+      <w:proofErr w:type="spellStart"/>
+      <w:proofErr w:type="gramStart"/>
+      <w:r>
+        <w:rPr>
+          <w:rFonts w:ascii="Courier New" w:eastAsia="Times New Roman" w:hAnsi="Courier New" w:cs="Courier New"/>
+          <w:sz w:val="20"/>
+          <w:szCs w:val="20"/>
+        </w:rPr>
+        <w:t>venueId</w:t>
+      </w:r>
+      <w:proofErr w:type="spellEnd"/>
+      <w:proofErr w:type="gramEnd"/>
+      <w:r>
+        <w:rPr>
+          <w:rFonts w:ascii="Courier New" w:eastAsia="Times New Roman" w:hAnsi="Courier New" w:cs="Courier New"/>
+          <w:sz w:val="20"/>
+          <w:szCs w:val="20"/>
+        </w:rPr>
+        <w:t xml:space="preserve">: { type: </w:t>
+      </w:r>
+      <w:proofErr w:type="spellStart"/>
+      <w:r>
+        <w:rPr>
+          <w:rFonts w:ascii="Courier New" w:eastAsia="Times New Roman" w:hAnsi="Courier New" w:cs="Courier New"/>
+          <w:sz w:val="20"/>
+          <w:szCs w:val="20"/>
+        </w:rPr>
+        <w:t>mongoose.Schema.Types.ObjectId</w:t>
+      </w:r>
+      <w:proofErr w:type="spellEnd"/>
+      <w:r>
+        <w:rPr>
+          <w:rFonts w:ascii="Courier New" w:eastAsia="Times New Roman" w:hAnsi="Courier New" w:cs="Courier New"/>
+          <w:sz w:val="20"/>
+          <w:szCs w:val="20"/>
+        </w:rPr>
+        <w:t>, ref: 'Venue', required: true },</w:t>
+      </w:r>
+    </w:p>
+    <w:p>
+      <w:pPr>
+        <w:tabs>
+          <w:tab w:val="left" w:pos="916"/>
+          <w:tab w:val="left" w:pos="1832"/>
+          <w:tab w:val="left" w:pos="2748"/>
+          <w:tab w:val="left" w:pos="3664"/>
+          <w:tab w:val="left" w:pos="4580"/>
+          <w:tab w:val="left" w:pos="5496"/>
+          <w:tab w:val="left" w:pos="6412"/>
+          <w:tab w:val="left" w:pos="7328"/>
+          <w:tab w:val="left" w:pos="8244"/>
+          <w:tab w:val="left" w:pos="9160"/>
+          <w:tab w:val="left" w:pos="10076"/>
+          <w:tab w:val="left" w:pos="10992"/>
+          <w:tab w:val="left" w:pos="11908"/>
+          <w:tab w:val="left" w:pos="12824"/>
+          <w:tab w:val="left" w:pos="13740"/>
+          <w:tab w:val="left" w:pos="14656"/>
+        </w:tabs>
+        <w:spacing w:after="0" w:line="240" w:lineRule="auto"/>
+        <w:rPr>
+          <w:rFonts w:ascii="Courier New" w:eastAsia="Times New Roman" w:hAnsi="Courier New" w:cs="Courier New"/>
+          <w:sz w:val="20"/>
+          <w:szCs w:val="20"/>
+        </w:rPr>
+      </w:pPr>
+      <w:r>
+        <w:rPr>
+          <w:rFonts w:ascii="Courier New" w:eastAsia="Times New Roman" w:hAnsi="Courier New" w:cs="Courier New"/>
+          <w:sz w:val="20"/>
+          <w:szCs w:val="20"/>
+        </w:rPr>
+        <w:t xml:space="preserve">    </w:t>
+      </w:r>
+      <w:proofErr w:type="gramStart"/>
+      <w:r>
+        <w:rPr>
+          <w:rFonts w:ascii="Courier New" w:eastAsia="Times New Roman" w:hAnsi="Courier New" w:cs="Courier New"/>
+          <w:sz w:val="20"/>
+          <w:szCs w:val="20"/>
+        </w:rPr>
+        <w:t>date</w:t>
+      </w:r>
+      <w:proofErr w:type="gramEnd"/>
+      <w:r>
+        <w:rPr>
+          <w:rFonts w:ascii="Courier New" w:eastAsia="Times New Roman" w:hAnsi="Courier New" w:cs="Courier New"/>
+          <w:sz w:val="20"/>
+          <w:szCs w:val="20"/>
+        </w:rPr>
+        <w:t>: { type: Date, required: true },</w:t>
+      </w:r>
+    </w:p>
+    <w:p>
+      <w:pPr>
+        <w:tabs>
+          <w:tab w:val="left" w:pos="916"/>
+          <w:tab w:val="left" w:pos="1832"/>
+          <w:tab w:val="left" w:pos="2748"/>
+          <w:tab w:val="left" w:pos="3664"/>
+          <w:tab w:val="left" w:pos="4580"/>
+          <w:tab w:val="left" w:pos="5496"/>
+          <w:tab w:val="left" w:pos="6412"/>
+          <w:tab w:val="left" w:pos="7328"/>
+          <w:tab w:val="left" w:pos="8244"/>
+          <w:tab w:val="left" w:pos="9160"/>
+          <w:tab w:val="left" w:pos="10076"/>
+          <w:tab w:val="left" w:pos="10992"/>
+          <w:tab w:val="left" w:pos="11908"/>
+          <w:tab w:val="left" w:pos="12824"/>
+          <w:tab w:val="left" w:pos="13740"/>
+          <w:tab w:val="left" w:pos="14656"/>
+        </w:tabs>
+        <w:spacing w:after="0" w:line="240" w:lineRule="auto"/>
+        <w:rPr>
+          <w:rFonts w:ascii="Courier New" w:eastAsia="Times New Roman" w:hAnsi="Courier New" w:cs="Courier New"/>
+          <w:sz w:val="20"/>
+          <w:szCs w:val="20"/>
+        </w:rPr>
+      </w:pPr>
+      <w:r>
+        <w:rPr>
+          <w:rFonts w:ascii="Courier New" w:eastAsia="Times New Roman" w:hAnsi="Courier New" w:cs="Courier New"/>
+          <w:sz w:val="20"/>
+          <w:szCs w:val="20"/>
+        </w:rPr>
+        <w:t xml:space="preserve">    </w:t>
+      </w:r>
+      <w:proofErr w:type="gramStart"/>
+      <w:r>
+        <w:rPr>
+          <w:rFonts w:ascii="Courier New" w:eastAsia="Times New Roman" w:hAnsi="Courier New" w:cs="Courier New"/>
+          <w:sz w:val="20"/>
+          <w:szCs w:val="20"/>
+        </w:rPr>
+        <w:t>time</w:t>
+      </w:r>
+      <w:proofErr w:type="gramEnd"/>
+      <w:r>
+        <w:rPr>
+          <w:rFonts w:ascii="Courier New" w:eastAsia="Times New Roman" w:hAnsi="Courier New" w:cs="Courier New"/>
+          <w:sz w:val="20"/>
+          <w:szCs w:val="20"/>
+        </w:rPr>
         <w:t>: { type: String, required: true },</w:t>
       </w:r>
     </w:p>
@@ -1449,7 +1555,7 @@
           <w:sz w:val="20"/>
           <w:szCs w:val="20"/>
         </w:rPr>
-        <w:t>organizerId</w:t>
+        <w:t>ticketsAvailable</w:t>
       </w:r>
       <w:proofErr w:type="spellEnd"/>
       <w:proofErr w:type="gramEnd"/>
@@ -1459,25 +1565,7 @@
           <w:sz w:val="20"/>
           <w:szCs w:val="20"/>
         </w:rPr>
-        <w:t xml:space="preserve">: { type: </w:t>
-      </w:r>
-      <w:proofErr w:type="spellStart"/>
-      <w:r>
-        <w:rPr>
-          <w:rFonts w:ascii="Courier New" w:eastAsia="Times New Roman" w:hAnsi="Courier New" w:cs="Courier New"/>
-          <w:sz w:val="20"/>
-          <w:szCs w:val="20"/>
-        </w:rPr>
-        <w:t>mongoose.Schema.Types.ObjectId</w:t>
-      </w:r>
-      <w:proofErr w:type="spellEnd"/>
-      <w:r>
-        <w:rPr>
-          <w:rFonts w:ascii="Courier New" w:eastAsia="Times New Roman" w:hAnsi="Courier New" w:cs="Courier New"/>
-          <w:sz w:val="20"/>
-          <w:szCs w:val="20"/>
-        </w:rPr>
-        <w:t>, ref: 'User', required: true },</w:t>
+        <w:t>: { type: Number, required: true },</w:t>
       </w:r>
     </w:p>
     <w:p>
@@ -1514,244 +1602,6 @@
           <w:szCs w:val="20"/>
         </w:rPr>
         <w:lastRenderedPageBreak/>
-        <w:t xml:space="preserve">    </w:t>
-      </w:r>
-      <w:proofErr w:type="spellStart"/>
-      <w:proofErr w:type="gramStart"/>
-      <w:r>
-        <w:rPr>
-          <w:rFonts w:ascii="Courier New" w:eastAsia="Times New Roman" w:hAnsi="Courier New" w:cs="Courier New"/>
-          <w:sz w:val="20"/>
-          <w:szCs w:val="20"/>
-        </w:rPr>
-        <w:t>venueId</w:t>
-      </w:r>
-      <w:proofErr w:type="spellEnd"/>
-      <w:proofErr w:type="gramEnd"/>
-      <w:r>
-        <w:rPr>
-          <w:rFonts w:ascii="Courier New" w:eastAsia="Times New Roman" w:hAnsi="Courier New" w:cs="Courier New"/>
-          <w:sz w:val="20"/>
-          <w:szCs w:val="20"/>
-        </w:rPr>
-        <w:t xml:space="preserve">: { type: </w:t>
-      </w:r>
-      <w:proofErr w:type="spellStart"/>
-      <w:r>
-        <w:rPr>
-          <w:rFonts w:ascii="Courier New" w:eastAsia="Times New Roman" w:hAnsi="Courier New" w:cs="Courier New"/>
-          <w:sz w:val="20"/>
-          <w:szCs w:val="20"/>
-        </w:rPr>
-        <w:t>mongoose.Schema.Types.ObjectId</w:t>
-      </w:r>
-      <w:proofErr w:type="spellEnd"/>
-      <w:r>
-        <w:rPr>
-          <w:rFonts w:ascii="Courier New" w:eastAsia="Times New Roman" w:hAnsi="Courier New" w:cs="Courier New"/>
-          <w:sz w:val="20"/>
-          <w:szCs w:val="20"/>
-        </w:rPr>
-        <w:t>, ref: 'Venue', required: true },</w:t>
-      </w:r>
-    </w:p>
-    <w:p>
-      <w:pPr>
-        <w:tabs>
-          <w:tab w:val="left" w:pos="916"/>
-          <w:tab w:val="left" w:pos="1832"/>
-          <w:tab w:val="left" w:pos="2748"/>
-          <w:tab w:val="left" w:pos="3664"/>
-          <w:tab w:val="left" w:pos="4580"/>
-          <w:tab w:val="left" w:pos="5496"/>
-          <w:tab w:val="left" w:pos="6412"/>
-          <w:tab w:val="left" w:pos="7328"/>
-          <w:tab w:val="left" w:pos="8244"/>
-          <w:tab w:val="left" w:pos="9160"/>
-          <w:tab w:val="left" w:pos="10076"/>
-          <w:tab w:val="left" w:pos="10992"/>
-          <w:tab w:val="left" w:pos="11908"/>
-          <w:tab w:val="left" w:pos="12824"/>
-          <w:tab w:val="left" w:pos="13740"/>
-          <w:tab w:val="left" w:pos="14656"/>
-        </w:tabs>
-        <w:spacing w:after="0" w:line="240" w:lineRule="auto"/>
-        <w:rPr>
-          <w:rFonts w:ascii="Courier New" w:eastAsia="Times New Roman" w:hAnsi="Courier New" w:cs="Courier New"/>
-          <w:sz w:val="20"/>
-          <w:szCs w:val="20"/>
-        </w:rPr>
-      </w:pPr>
-      <w:r>
-        <w:rPr>
-          <w:rFonts w:ascii="Courier New" w:eastAsia="Times New Roman" w:hAnsi="Courier New" w:cs="Courier New"/>
-          <w:sz w:val="20"/>
-          <w:szCs w:val="20"/>
-        </w:rPr>
-        <w:t xml:space="preserve">    </w:t>
-      </w:r>
-      <w:proofErr w:type="gramStart"/>
-      <w:r>
-        <w:rPr>
-          <w:rFonts w:ascii="Courier New" w:eastAsia="Times New Roman" w:hAnsi="Courier New" w:cs="Courier New"/>
-          <w:sz w:val="20"/>
-          <w:szCs w:val="20"/>
-        </w:rPr>
-        <w:t>date</w:t>
-      </w:r>
-      <w:proofErr w:type="gramEnd"/>
-      <w:r>
-        <w:rPr>
-          <w:rFonts w:ascii="Courier New" w:eastAsia="Times New Roman" w:hAnsi="Courier New" w:cs="Courier New"/>
-          <w:sz w:val="20"/>
-          <w:szCs w:val="20"/>
-        </w:rPr>
-        <w:t>: { type: Date, required: true },</w:t>
-      </w:r>
-    </w:p>
-    <w:p>
-      <w:pPr>
-        <w:tabs>
-          <w:tab w:val="left" w:pos="916"/>
-          <w:tab w:val="left" w:pos="1832"/>
-          <w:tab w:val="left" w:pos="2748"/>
-          <w:tab w:val="left" w:pos="3664"/>
-          <w:tab w:val="left" w:pos="4580"/>
-          <w:tab w:val="left" w:pos="5496"/>
-          <w:tab w:val="left" w:pos="6412"/>
-          <w:tab w:val="left" w:pos="7328"/>
-          <w:tab w:val="left" w:pos="8244"/>
-          <w:tab w:val="left" w:pos="9160"/>
-          <w:tab w:val="left" w:pos="10076"/>
-          <w:tab w:val="left" w:pos="10992"/>
-          <w:tab w:val="left" w:pos="11908"/>
-          <w:tab w:val="left" w:pos="12824"/>
-          <w:tab w:val="left" w:pos="13740"/>
-          <w:tab w:val="left" w:pos="14656"/>
-        </w:tabs>
-        <w:spacing w:after="0" w:line="240" w:lineRule="auto"/>
-        <w:rPr>
-          <w:rFonts w:ascii="Courier New" w:eastAsia="Times New Roman" w:hAnsi="Courier New" w:cs="Courier New"/>
-          <w:sz w:val="20"/>
-          <w:szCs w:val="20"/>
-        </w:rPr>
-      </w:pPr>
-      <w:r>
-        <w:rPr>
-          <w:rFonts w:ascii="Courier New" w:eastAsia="Times New Roman" w:hAnsi="Courier New" w:cs="Courier New"/>
-          <w:sz w:val="20"/>
-          <w:szCs w:val="20"/>
-        </w:rPr>
-        <w:t xml:space="preserve">    </w:t>
-      </w:r>
-      <w:proofErr w:type="gramStart"/>
-      <w:r>
-        <w:rPr>
-          <w:rFonts w:ascii="Courier New" w:eastAsia="Times New Roman" w:hAnsi="Courier New" w:cs="Courier New"/>
-          <w:sz w:val="20"/>
-          <w:szCs w:val="20"/>
-        </w:rPr>
-        <w:t>time</w:t>
-      </w:r>
-      <w:proofErr w:type="gramEnd"/>
-      <w:r>
-        <w:rPr>
-          <w:rFonts w:ascii="Courier New" w:eastAsia="Times New Roman" w:hAnsi="Courier New" w:cs="Courier New"/>
-          <w:sz w:val="20"/>
-          <w:szCs w:val="20"/>
-        </w:rPr>
-        <w:t>: { type: String, required: true },</w:t>
-      </w:r>
-    </w:p>
-    <w:p>
-      <w:pPr>
-        <w:tabs>
-          <w:tab w:val="left" w:pos="916"/>
-          <w:tab w:val="left" w:pos="1832"/>
-          <w:tab w:val="left" w:pos="2748"/>
-          <w:tab w:val="left" w:pos="3664"/>
-          <w:tab w:val="left" w:pos="4580"/>
-          <w:tab w:val="left" w:pos="5496"/>
-          <w:tab w:val="left" w:pos="6412"/>
-          <w:tab w:val="left" w:pos="7328"/>
-          <w:tab w:val="left" w:pos="8244"/>
-          <w:tab w:val="left" w:pos="9160"/>
-          <w:tab w:val="left" w:pos="10076"/>
-          <w:tab w:val="left" w:pos="10992"/>
-          <w:tab w:val="left" w:pos="11908"/>
-          <w:tab w:val="left" w:pos="12824"/>
-          <w:tab w:val="left" w:pos="13740"/>
-          <w:tab w:val="left" w:pos="14656"/>
-        </w:tabs>
-        <w:spacing w:after="0" w:line="240" w:lineRule="auto"/>
-        <w:rPr>
-          <w:rFonts w:ascii="Courier New" w:eastAsia="Times New Roman" w:hAnsi="Courier New" w:cs="Courier New"/>
-          <w:sz w:val="20"/>
-          <w:szCs w:val="20"/>
-        </w:rPr>
-      </w:pPr>
-      <w:r>
-        <w:rPr>
-          <w:rFonts w:ascii="Courier New" w:eastAsia="Times New Roman" w:hAnsi="Courier New" w:cs="Courier New"/>
-          <w:sz w:val="20"/>
-          <w:szCs w:val="20"/>
-        </w:rPr>
-        <w:t xml:space="preserve">    </w:t>
-      </w:r>
-      <w:proofErr w:type="spellStart"/>
-      <w:proofErr w:type="gramStart"/>
-      <w:r>
-        <w:rPr>
-          <w:rFonts w:ascii="Courier New" w:eastAsia="Times New Roman" w:hAnsi="Courier New" w:cs="Courier New"/>
-          <w:sz w:val="20"/>
-          <w:szCs w:val="20"/>
-        </w:rPr>
-        <w:t>ticketsAvailable</w:t>
-      </w:r>
-      <w:proofErr w:type="spellEnd"/>
-      <w:proofErr w:type="gramEnd"/>
-      <w:r>
-        <w:rPr>
-          <w:rFonts w:ascii="Courier New" w:eastAsia="Times New Roman" w:hAnsi="Courier New" w:cs="Courier New"/>
-          <w:sz w:val="20"/>
-          <w:szCs w:val="20"/>
-        </w:rPr>
-        <w:t>: { type: Number, required: true },</w:t>
-      </w:r>
-    </w:p>
-    <w:p>
-      <w:pPr>
-        <w:tabs>
-          <w:tab w:val="left" w:pos="916"/>
-          <w:tab w:val="left" w:pos="1832"/>
-          <w:tab w:val="left" w:pos="2748"/>
-          <w:tab w:val="left" w:pos="3664"/>
-          <w:tab w:val="left" w:pos="4580"/>
-          <w:tab w:val="left" w:pos="5496"/>
-          <w:tab w:val="left" w:pos="6412"/>
-          <w:tab w:val="left" w:pos="7328"/>
-          <w:tab w:val="left" w:pos="8244"/>
-          <w:tab w:val="left" w:pos="9160"/>
-          <w:tab w:val="left" w:pos="10076"/>
-          <w:tab w:val="left" w:pos="10992"/>
-          <w:tab w:val="left" w:pos="11908"/>
-          <w:tab w:val="left" w:pos="12824"/>
-          <w:tab w:val="left" w:pos="13740"/>
-          <w:tab w:val="left" w:pos="14656"/>
-        </w:tabs>
-        <w:spacing w:after="0" w:line="240" w:lineRule="auto"/>
-        <w:rPr>
-          <w:rFonts w:ascii="Courier New" w:eastAsia="Times New Roman" w:hAnsi="Courier New" w:cs="Courier New"/>
-          <w:sz w:val="20"/>
-          <w:szCs w:val="20"/>
-        </w:rPr>
-      </w:pPr>
-      <w:r>
-        <w:rPr>
-          <w:rFonts w:ascii="Courier New" w:eastAsia="Times New Roman" w:hAnsi="Courier New" w:cs="Courier New"/>
-          <w:sz w:val="20"/>
-          <w:szCs w:val="20"/>
-        </w:rPr>
         <w:t xml:space="preserve">    </w:t>
       </w:r>
       <w:proofErr w:type="spellStart"/>
@@ -2155,82 +2005,6 @@
           <w:sz w:val="20"/>
           <w:szCs w:val="20"/>
         </w:rPr>
-        <w:t>javascript</w:t>
-      </w:r>
-      <w:proofErr w:type="spellEnd"/>
-      <w:proofErr w:type="gramEnd"/>
-    </w:p>
-    <w:p>
-      <w:pPr>
-        <w:tabs>
-          <w:tab w:val="left" w:pos="916"/>
-          <w:tab w:val="left" w:pos="1832"/>
-          <w:tab w:val="left" w:pos="2748"/>
-          <w:tab w:val="left" w:pos="3664"/>
-          <w:tab w:val="left" w:pos="4580"/>
-          <w:tab w:val="left" w:pos="5496"/>
-          <w:tab w:val="left" w:pos="6412"/>
-          <w:tab w:val="left" w:pos="7328"/>
-          <w:tab w:val="left" w:pos="8244"/>
-          <w:tab w:val="left" w:pos="9160"/>
-          <w:tab w:val="left" w:pos="10076"/>
-          <w:tab w:val="left" w:pos="10992"/>
-          <w:tab w:val="left" w:pos="11908"/>
-          <w:tab w:val="left" w:pos="12824"/>
-          <w:tab w:val="left" w:pos="13740"/>
-          <w:tab w:val="left" w:pos="14656"/>
-        </w:tabs>
-        <w:spacing w:after="0" w:line="240" w:lineRule="auto"/>
-        <w:rPr>
-          <w:rFonts w:ascii="Courier New" w:eastAsia="Times New Roman" w:hAnsi="Courier New" w:cs="Courier New"/>
-          <w:sz w:val="20"/>
-          <w:szCs w:val="20"/>
-        </w:rPr>
-      </w:pPr>
-      <w:r>
-        <w:rPr>
-          <w:rFonts w:ascii="Courier New" w:eastAsia="Times New Roman" w:hAnsi="Courier New" w:cs="Courier New"/>
-          <w:sz w:val="20"/>
-          <w:szCs w:val="20"/>
-        </w:rPr>
-        <w:t>Copy code</w:t>
-      </w:r>
-    </w:p>
-    <w:p>
-      <w:pPr>
-        <w:tabs>
-          <w:tab w:val="left" w:pos="916"/>
-          <w:tab w:val="left" w:pos="1832"/>
-          <w:tab w:val="left" w:pos="2748"/>
-          <w:tab w:val="left" w:pos="3664"/>
-          <w:tab w:val="left" w:pos="4580"/>
-          <w:tab w:val="left" w:pos="5496"/>
-          <w:tab w:val="left" w:pos="6412"/>
-          <w:tab w:val="left" w:pos="7328"/>
-          <w:tab w:val="left" w:pos="8244"/>
-          <w:tab w:val="left" w:pos="9160"/>
-          <w:tab w:val="left" w:pos="10076"/>
-          <w:tab w:val="left" w:pos="10992"/>
-          <w:tab w:val="left" w:pos="11908"/>
-          <w:tab w:val="left" w:pos="12824"/>
-          <w:tab w:val="left" w:pos="13740"/>
-          <w:tab w:val="left" w:pos="14656"/>
-        </w:tabs>
-        <w:spacing w:after="0" w:line="240" w:lineRule="auto"/>
-        <w:rPr>
-          <w:rFonts w:ascii="Courier New" w:eastAsia="Times New Roman" w:hAnsi="Courier New" w:cs="Courier New"/>
-          <w:sz w:val="20"/>
-          <w:szCs w:val="20"/>
-        </w:rPr>
-      </w:pPr>
-      <w:proofErr w:type="spellStart"/>
-      <w:proofErr w:type="gramStart"/>
-      <w:r>
-        <w:rPr>
-          <w:rFonts w:ascii="Courier New" w:eastAsia="Times New Roman" w:hAnsi="Courier New" w:cs="Courier New"/>
-          <w:sz w:val="20"/>
-          <w:szCs w:val="20"/>
-        </w:rPr>
         <w:t>const</w:t>
       </w:r>
       <w:proofErr w:type="spellEnd"/>
@@ -2940,46 +2714,46 @@
           <w:sz w:val="20"/>
           <w:szCs w:val="20"/>
         </w:rPr>
-        <w:t>javascript</w:t>
+        <w:t>const</w:t>
       </w:r>
       <w:proofErr w:type="spellEnd"/>
       <w:proofErr w:type="gramEnd"/>
-    </w:p>
-    <w:p>
-      <w:pPr>
-        <w:tabs>
-          <w:tab w:val="left" w:pos="916"/>
-          <w:tab w:val="left" w:pos="1832"/>
-          <w:tab w:val="left" w:pos="2748"/>
-          <w:tab w:val="left" w:pos="3664"/>
-          <w:tab w:val="left" w:pos="4580"/>
-          <w:tab w:val="left" w:pos="5496"/>
-          <w:tab w:val="left" w:pos="6412"/>
-          <w:tab w:val="left" w:pos="7328"/>
-          <w:tab w:val="left" w:pos="8244"/>
-          <w:tab w:val="left" w:pos="9160"/>
-          <w:tab w:val="left" w:pos="10076"/>
-          <w:tab w:val="left" w:pos="10992"/>
-          <w:tab w:val="left" w:pos="11908"/>
-          <w:tab w:val="left" w:pos="12824"/>
-          <w:tab w:val="left" w:pos="13740"/>
-          <w:tab w:val="left" w:pos="14656"/>
-        </w:tabs>
-        <w:spacing w:after="0" w:line="240" w:lineRule="auto"/>
-        <w:rPr>
-          <w:rFonts w:ascii="Courier New" w:eastAsia="Times New Roman" w:hAnsi="Courier New" w:cs="Courier New"/>
-          <w:sz w:val="20"/>
-          <w:szCs w:val="20"/>
-        </w:rPr>
-      </w:pPr>
-      <w:r>
-        <w:rPr>
-          <w:rFonts w:ascii="Courier New" w:eastAsia="Times New Roman" w:hAnsi="Courier New" w:cs="Courier New"/>
-          <w:sz w:val="20"/>
-          <w:szCs w:val="20"/>
-        </w:rPr>
-        <w:t>Copy code</w:t>
-      </w:r>
+      <w:r>
+        <w:rPr>
+          <w:rFonts w:ascii="Courier New" w:eastAsia="Times New Roman" w:hAnsi="Courier New" w:cs="Courier New"/>
+          <w:sz w:val="20"/>
+          <w:szCs w:val="20"/>
+        </w:rPr>
+        <w:t xml:space="preserve"> mongoose = require('mongoose');</w:t>
+      </w:r>
+    </w:p>
+    <w:p>
+      <w:pPr>
+        <w:tabs>
+          <w:tab w:val="left" w:pos="916"/>
+          <w:tab w:val="left" w:pos="1832"/>
+          <w:tab w:val="left" w:pos="2748"/>
+          <w:tab w:val="left" w:pos="3664"/>
+          <w:tab w:val="left" w:pos="4580"/>
+          <w:tab w:val="left" w:pos="5496"/>
+          <w:tab w:val="left" w:pos="6412"/>
+          <w:tab w:val="left" w:pos="7328"/>
+          <w:tab w:val="left" w:pos="8244"/>
+          <w:tab w:val="left" w:pos="9160"/>
+          <w:tab w:val="left" w:pos="10076"/>
+          <w:tab w:val="left" w:pos="10992"/>
+          <w:tab w:val="left" w:pos="11908"/>
+          <w:tab w:val="left" w:pos="12824"/>
+          <w:tab w:val="left" w:pos="13740"/>
+          <w:tab w:val="left" w:pos="14656"/>
+        </w:tabs>
+        <w:spacing w:after="0" w:line="240" w:lineRule="auto"/>
+        <w:rPr>
+          <w:rFonts w:ascii="Courier New" w:eastAsia="Times New Roman" w:hAnsi="Courier New" w:cs="Courier New"/>
+          <w:sz w:val="20"/>
+          <w:szCs w:val="20"/>
+        </w:rPr>
+      </w:pPr>
     </w:p>
     <w:p>
       <w:pPr>
@@ -3026,65 +2800,80 @@
           <w:sz w:val="20"/>
           <w:szCs w:val="20"/>
         </w:rPr>
-        <w:t xml:space="preserve"> mongoose = require('mongoose');</w:t>
-      </w:r>
-    </w:p>
-    <w:p>
-      <w:pPr>
-        <w:tabs>
-          <w:tab w:val="left" w:pos="916"/>
-          <w:tab w:val="left" w:pos="1832"/>
-          <w:tab w:val="left" w:pos="2748"/>
-          <w:tab w:val="left" w:pos="3664"/>
-          <w:tab w:val="left" w:pos="4580"/>
-          <w:tab w:val="left" w:pos="5496"/>
-          <w:tab w:val="left" w:pos="6412"/>
-          <w:tab w:val="left" w:pos="7328"/>
-          <w:tab w:val="left" w:pos="8244"/>
-          <w:tab w:val="left" w:pos="9160"/>
-          <w:tab w:val="left" w:pos="10076"/>
-          <w:tab w:val="left" w:pos="10992"/>
-          <w:tab w:val="left" w:pos="11908"/>
-          <w:tab w:val="left" w:pos="12824"/>
-          <w:tab w:val="left" w:pos="13740"/>
-          <w:tab w:val="left" w:pos="14656"/>
-        </w:tabs>
-        <w:spacing w:after="0" w:line="240" w:lineRule="auto"/>
-        <w:rPr>
-          <w:rFonts w:ascii="Courier New" w:eastAsia="Times New Roman" w:hAnsi="Courier New" w:cs="Courier New"/>
-          <w:sz w:val="20"/>
-          <w:szCs w:val="20"/>
-        </w:rPr>
-      </w:pPr>
-    </w:p>
-    <w:p>
-      <w:pPr>
-        <w:tabs>
-          <w:tab w:val="left" w:pos="916"/>
-          <w:tab w:val="left" w:pos="1832"/>
-          <w:tab w:val="left" w:pos="2748"/>
-          <w:tab w:val="left" w:pos="3664"/>
-          <w:tab w:val="left" w:pos="4580"/>
-          <w:tab w:val="left" w:pos="5496"/>
-          <w:tab w:val="left" w:pos="6412"/>
-          <w:tab w:val="left" w:pos="7328"/>
-          <w:tab w:val="left" w:pos="8244"/>
-          <w:tab w:val="left" w:pos="9160"/>
-          <w:tab w:val="left" w:pos="10076"/>
-          <w:tab w:val="left" w:pos="10992"/>
-          <w:tab w:val="left" w:pos="11908"/>
-          <w:tab w:val="left" w:pos="12824"/>
-          <w:tab w:val="left" w:pos="13740"/>
-          <w:tab w:val="left" w:pos="14656"/>
-        </w:tabs>
-        <w:spacing w:after="0" w:line="240" w:lineRule="auto"/>
-        <w:rPr>
-          <w:rFonts w:ascii="Courier New" w:eastAsia="Times New Roman" w:hAnsi="Courier New" w:cs="Courier New"/>
-          <w:sz w:val="20"/>
-          <w:szCs w:val="20"/>
-        </w:rPr>
-      </w:pPr>
-      <w:proofErr w:type="spellStart"/>
+        <w:t xml:space="preserve"> </w:t>
+      </w:r>
+      <w:proofErr w:type="spellStart"/>
+      <w:r>
+        <w:rPr>
+          <w:rFonts w:ascii="Courier New" w:eastAsia="Times New Roman" w:hAnsi="Courier New" w:cs="Courier New"/>
+          <w:sz w:val="20"/>
+          <w:szCs w:val="20"/>
+        </w:rPr>
+        <w:t>VenueSchema</w:t>
+      </w:r>
+      <w:proofErr w:type="spellEnd"/>
+      <w:r>
+        <w:rPr>
+          <w:rFonts w:ascii="Courier New" w:eastAsia="Times New Roman" w:hAnsi="Courier New" w:cs="Courier New"/>
+          <w:sz w:val="20"/>
+          <w:szCs w:val="20"/>
+        </w:rPr>
+        <w:t xml:space="preserve"> = new </w:t>
+      </w:r>
+      <w:proofErr w:type="spellStart"/>
+      <w:r>
+        <w:rPr>
+          <w:rFonts w:ascii="Courier New" w:eastAsia="Times New Roman" w:hAnsi="Courier New" w:cs="Courier New"/>
+          <w:sz w:val="20"/>
+          <w:szCs w:val="20"/>
+        </w:rPr>
+        <w:t>mongoose.Schema</w:t>
+      </w:r>
+      <w:proofErr w:type="spellEnd"/>
+      <w:r>
+        <w:rPr>
+          <w:rFonts w:ascii="Courier New" w:eastAsia="Times New Roman" w:hAnsi="Courier New" w:cs="Courier New"/>
+          <w:sz w:val="20"/>
+          <w:szCs w:val="20"/>
+        </w:rPr>
+        <w:t>({</w:t>
+      </w:r>
+    </w:p>
+    <w:p>
+      <w:pPr>
+        <w:tabs>
+          <w:tab w:val="left" w:pos="916"/>
+          <w:tab w:val="left" w:pos="1832"/>
+          <w:tab w:val="left" w:pos="2748"/>
+          <w:tab w:val="left" w:pos="3664"/>
+          <w:tab w:val="left" w:pos="4580"/>
+          <w:tab w:val="left" w:pos="5496"/>
+          <w:tab w:val="left" w:pos="6412"/>
+          <w:tab w:val="left" w:pos="7328"/>
+          <w:tab w:val="left" w:pos="8244"/>
+          <w:tab w:val="left" w:pos="9160"/>
+          <w:tab w:val="left" w:pos="10076"/>
+          <w:tab w:val="left" w:pos="10992"/>
+          <w:tab w:val="left" w:pos="11908"/>
+          <w:tab w:val="left" w:pos="12824"/>
+          <w:tab w:val="left" w:pos="13740"/>
+          <w:tab w:val="left" w:pos="14656"/>
+        </w:tabs>
+        <w:spacing w:after="0" w:line="240" w:lineRule="auto"/>
+        <w:rPr>
+          <w:rFonts w:ascii="Courier New" w:eastAsia="Times New Roman" w:hAnsi="Courier New" w:cs="Courier New"/>
+          <w:sz w:val="20"/>
+          <w:szCs w:val="20"/>
+        </w:rPr>
+      </w:pPr>
+      <w:r>
+        <w:rPr>
+          <w:rFonts w:ascii="Courier New" w:eastAsia="Times New Roman" w:hAnsi="Courier New" w:cs="Courier New"/>
+          <w:sz w:val="20"/>
+          <w:szCs w:val="20"/>
+        </w:rPr>
+        <w:t xml:space="preserve">    </w:t>
+      </w:r>
       <w:proofErr w:type="gramStart"/>
       <w:r>
         <w:rPr>
@@ -3092,9 +2881,8 @@
           <w:sz w:val="20"/>
           <w:szCs w:val="20"/>
         </w:rPr>
-        <w:t>const</w:t>
-      </w:r>
-      <w:proofErr w:type="spellEnd"/>
+        <w:t>name</w:t>
+      </w:r>
       <w:proofErr w:type="gramEnd"/>
       <w:r>
         <w:rPr>
@@ -3102,43 +2890,7 @@
           <w:sz w:val="20"/>
           <w:szCs w:val="20"/>
         </w:rPr>
-        <w:t xml:space="preserve"> </w:t>
-      </w:r>
-      <w:proofErr w:type="spellStart"/>
-      <w:r>
-        <w:rPr>
-          <w:rFonts w:ascii="Courier New" w:eastAsia="Times New Roman" w:hAnsi="Courier New" w:cs="Courier New"/>
-          <w:sz w:val="20"/>
-          <w:szCs w:val="20"/>
-        </w:rPr>
-        <w:t>VenueSchema</w:t>
-      </w:r>
-      <w:proofErr w:type="spellEnd"/>
-      <w:r>
-        <w:rPr>
-          <w:rFonts w:ascii="Courier New" w:eastAsia="Times New Roman" w:hAnsi="Courier New" w:cs="Courier New"/>
-          <w:sz w:val="20"/>
-          <w:szCs w:val="20"/>
-        </w:rPr>
-        <w:t xml:space="preserve"> = new </w:t>
-      </w:r>
-      <w:proofErr w:type="spellStart"/>
-      <w:r>
-        <w:rPr>
-          <w:rFonts w:ascii="Courier New" w:eastAsia="Times New Roman" w:hAnsi="Courier New" w:cs="Courier New"/>
-          <w:sz w:val="20"/>
-          <w:szCs w:val="20"/>
-        </w:rPr>
-        <w:t>mongoose.Schema</w:t>
-      </w:r>
-      <w:proofErr w:type="spellEnd"/>
-      <w:r>
-        <w:rPr>
-          <w:rFonts w:ascii="Courier New" w:eastAsia="Times New Roman" w:hAnsi="Courier New" w:cs="Courier New"/>
-          <w:sz w:val="20"/>
-          <w:szCs w:val="20"/>
-        </w:rPr>
-        <w:t>({</w:t>
+        <w:t>: { type: String, required: true },</w:t>
       </w:r>
     </w:p>
     <w:p>
@@ -3183,7 +2935,7 @@
           <w:sz w:val="20"/>
           <w:szCs w:val="20"/>
         </w:rPr>
-        <w:t>name</w:t>
+        <w:t>location</w:t>
       </w:r>
       <w:proofErr w:type="gramEnd"/>
       <w:r>
@@ -3192,6 +2944,60 @@
           <w:sz w:val="20"/>
           <w:szCs w:val="20"/>
         </w:rPr>
+        <w:t xml:space="preserve">: { </w:t>
+      </w:r>
+    </w:p>
+    <w:p>
+      <w:pPr>
+        <w:tabs>
+          <w:tab w:val="left" w:pos="916"/>
+          <w:tab w:val="left" w:pos="1832"/>
+          <w:tab w:val="left" w:pos="2748"/>
+          <w:tab w:val="left" w:pos="3664"/>
+          <w:tab w:val="left" w:pos="4580"/>
+          <w:tab w:val="left" w:pos="5496"/>
+          <w:tab w:val="left" w:pos="6412"/>
+          <w:tab w:val="left" w:pos="7328"/>
+          <w:tab w:val="left" w:pos="8244"/>
+          <w:tab w:val="left" w:pos="9160"/>
+          <w:tab w:val="left" w:pos="10076"/>
+          <w:tab w:val="left" w:pos="10992"/>
+          <w:tab w:val="left" w:pos="11908"/>
+          <w:tab w:val="left" w:pos="12824"/>
+          <w:tab w:val="left" w:pos="13740"/>
+          <w:tab w:val="left" w:pos="14656"/>
+        </w:tabs>
+        <w:spacing w:after="0" w:line="240" w:lineRule="auto"/>
+        <w:rPr>
+          <w:rFonts w:ascii="Courier New" w:eastAsia="Times New Roman" w:hAnsi="Courier New" w:cs="Courier New"/>
+          <w:sz w:val="20"/>
+          <w:szCs w:val="20"/>
+        </w:rPr>
+      </w:pPr>
+      <w:r>
+        <w:rPr>
+          <w:rFonts w:ascii="Courier New" w:eastAsia="Times New Roman" w:hAnsi="Courier New" w:cs="Courier New"/>
+          <w:sz w:val="20"/>
+          <w:szCs w:val="20"/>
+        </w:rPr>
+        <w:t xml:space="preserve">        </w:t>
+      </w:r>
+      <w:proofErr w:type="gramStart"/>
+      <w:r>
+        <w:rPr>
+          <w:rFonts w:ascii="Courier New" w:eastAsia="Times New Roman" w:hAnsi="Courier New" w:cs="Courier New"/>
+          <w:sz w:val="20"/>
+          <w:szCs w:val="20"/>
+        </w:rPr>
+        <w:t>address</w:t>
+      </w:r>
+      <w:proofErr w:type="gramEnd"/>
+      <w:r>
+        <w:rPr>
+          <w:rFonts w:ascii="Courier New" w:eastAsia="Times New Roman" w:hAnsi="Courier New" w:cs="Courier New"/>
+          <w:sz w:val="20"/>
+          <w:szCs w:val="20"/>
+        </w:rPr>
         <w:t>: { type: String, required: true },</w:t>
       </w:r>
     </w:p>
@@ -3228,6 +3034,204 @@
           <w:sz w:val="20"/>
           <w:szCs w:val="20"/>
         </w:rPr>
+        <w:t xml:space="preserve">        </w:t>
+      </w:r>
+      <w:proofErr w:type="gramStart"/>
+      <w:r>
+        <w:rPr>
+          <w:rFonts w:ascii="Courier New" w:eastAsia="Times New Roman" w:hAnsi="Courier New" w:cs="Courier New"/>
+          <w:sz w:val="20"/>
+          <w:szCs w:val="20"/>
+        </w:rPr>
+        <w:t>city</w:t>
+      </w:r>
+      <w:proofErr w:type="gramEnd"/>
+      <w:r>
+        <w:rPr>
+          <w:rFonts w:ascii="Courier New" w:eastAsia="Times New Roman" w:hAnsi="Courier New" w:cs="Courier New"/>
+          <w:sz w:val="20"/>
+          <w:szCs w:val="20"/>
+        </w:rPr>
+        <w:t>: { type: String, required: true },</w:t>
+      </w:r>
+    </w:p>
+    <w:p>
+      <w:pPr>
+        <w:tabs>
+          <w:tab w:val="left" w:pos="916"/>
+          <w:tab w:val="left" w:pos="1832"/>
+          <w:tab w:val="left" w:pos="2748"/>
+          <w:tab w:val="left" w:pos="3664"/>
+          <w:tab w:val="left" w:pos="4580"/>
+          <w:tab w:val="left" w:pos="5496"/>
+          <w:tab w:val="left" w:pos="6412"/>
+          <w:tab w:val="left" w:pos="7328"/>
+          <w:tab w:val="left" w:pos="8244"/>
+          <w:tab w:val="left" w:pos="9160"/>
+          <w:tab w:val="left" w:pos="10076"/>
+          <w:tab w:val="left" w:pos="10992"/>
+          <w:tab w:val="left" w:pos="11908"/>
+          <w:tab w:val="left" w:pos="12824"/>
+          <w:tab w:val="left" w:pos="13740"/>
+          <w:tab w:val="left" w:pos="14656"/>
+        </w:tabs>
+        <w:spacing w:after="0" w:line="240" w:lineRule="auto"/>
+        <w:rPr>
+          <w:rFonts w:ascii="Courier New" w:eastAsia="Times New Roman" w:hAnsi="Courier New" w:cs="Courier New"/>
+          <w:sz w:val="20"/>
+          <w:szCs w:val="20"/>
+        </w:rPr>
+      </w:pPr>
+      <w:r>
+        <w:rPr>
+          <w:rFonts w:ascii="Courier New" w:eastAsia="Times New Roman" w:hAnsi="Courier New" w:cs="Courier New"/>
+          <w:sz w:val="20"/>
+          <w:szCs w:val="20"/>
+        </w:rPr>
+        <w:t xml:space="preserve">        </w:t>
+      </w:r>
+      <w:proofErr w:type="gramStart"/>
+      <w:r>
+        <w:rPr>
+          <w:rFonts w:ascii="Courier New" w:eastAsia="Times New Roman" w:hAnsi="Courier New" w:cs="Courier New"/>
+          <w:sz w:val="20"/>
+          <w:szCs w:val="20"/>
+        </w:rPr>
+        <w:t>state</w:t>
+      </w:r>
+      <w:proofErr w:type="gramEnd"/>
+      <w:r>
+        <w:rPr>
+          <w:rFonts w:ascii="Courier New" w:eastAsia="Times New Roman" w:hAnsi="Courier New" w:cs="Courier New"/>
+          <w:sz w:val="20"/>
+          <w:szCs w:val="20"/>
+        </w:rPr>
+        <w:t>: { type: String },</w:t>
+      </w:r>
+    </w:p>
+    <w:p>
+      <w:pPr>
+        <w:tabs>
+          <w:tab w:val="left" w:pos="916"/>
+          <w:tab w:val="left" w:pos="1832"/>
+          <w:tab w:val="left" w:pos="2748"/>
+          <w:tab w:val="left" w:pos="3664"/>
+          <w:tab w:val="left" w:pos="4580"/>
+          <w:tab w:val="left" w:pos="5496"/>
+          <w:tab w:val="left" w:pos="6412"/>
+          <w:tab w:val="left" w:pos="7328"/>
+          <w:tab w:val="left" w:pos="8244"/>
+          <w:tab w:val="left" w:pos="9160"/>
+          <w:tab w:val="left" w:pos="10076"/>
+          <w:tab w:val="left" w:pos="10992"/>
+          <w:tab w:val="left" w:pos="11908"/>
+          <w:tab w:val="left" w:pos="12824"/>
+          <w:tab w:val="left" w:pos="13740"/>
+          <w:tab w:val="left" w:pos="14656"/>
+        </w:tabs>
+        <w:spacing w:after="0" w:line="240" w:lineRule="auto"/>
+        <w:rPr>
+          <w:rFonts w:ascii="Courier New" w:eastAsia="Times New Roman" w:hAnsi="Courier New" w:cs="Courier New"/>
+          <w:sz w:val="20"/>
+          <w:szCs w:val="20"/>
+        </w:rPr>
+      </w:pPr>
+      <w:r>
+        <w:rPr>
+          <w:rFonts w:ascii="Courier New" w:eastAsia="Times New Roman" w:hAnsi="Courier New" w:cs="Courier New"/>
+          <w:sz w:val="20"/>
+          <w:szCs w:val="20"/>
+        </w:rPr>
+        <w:t xml:space="preserve">        </w:t>
+      </w:r>
+      <w:proofErr w:type="gramStart"/>
+      <w:r>
+        <w:rPr>
+          <w:rFonts w:ascii="Courier New" w:eastAsia="Times New Roman" w:hAnsi="Courier New" w:cs="Courier New"/>
+          <w:sz w:val="20"/>
+          <w:szCs w:val="20"/>
+        </w:rPr>
+        <w:t>country</w:t>
+      </w:r>
+      <w:proofErr w:type="gramEnd"/>
+      <w:r>
+        <w:rPr>
+          <w:rFonts w:ascii="Courier New" w:eastAsia="Times New Roman" w:hAnsi="Courier New" w:cs="Courier New"/>
+          <w:sz w:val="20"/>
+          <w:szCs w:val="20"/>
+        </w:rPr>
+        <w:t>: { type: String, required: true }</w:t>
+      </w:r>
+    </w:p>
+    <w:p>
+      <w:pPr>
+        <w:tabs>
+          <w:tab w:val="left" w:pos="916"/>
+          <w:tab w:val="left" w:pos="1832"/>
+          <w:tab w:val="left" w:pos="2748"/>
+          <w:tab w:val="left" w:pos="3664"/>
+          <w:tab w:val="left" w:pos="4580"/>
+          <w:tab w:val="left" w:pos="5496"/>
+          <w:tab w:val="left" w:pos="6412"/>
+          <w:tab w:val="left" w:pos="7328"/>
+          <w:tab w:val="left" w:pos="8244"/>
+          <w:tab w:val="left" w:pos="9160"/>
+          <w:tab w:val="left" w:pos="10076"/>
+          <w:tab w:val="left" w:pos="10992"/>
+          <w:tab w:val="left" w:pos="11908"/>
+          <w:tab w:val="left" w:pos="12824"/>
+          <w:tab w:val="left" w:pos="13740"/>
+          <w:tab w:val="left" w:pos="14656"/>
+        </w:tabs>
+        <w:spacing w:after="0" w:line="240" w:lineRule="auto"/>
+        <w:rPr>
+          <w:rFonts w:ascii="Courier New" w:eastAsia="Times New Roman" w:hAnsi="Courier New" w:cs="Courier New"/>
+          <w:sz w:val="20"/>
+          <w:szCs w:val="20"/>
+        </w:rPr>
+      </w:pPr>
+      <w:r>
+        <w:rPr>
+          <w:rFonts w:ascii="Courier New" w:eastAsia="Times New Roman" w:hAnsi="Courier New" w:cs="Courier New"/>
+          <w:sz w:val="20"/>
+          <w:szCs w:val="20"/>
+        </w:rPr>
+        <w:t xml:space="preserve">    },</w:t>
+      </w:r>
+    </w:p>
+    <w:p>
+      <w:pPr>
+        <w:tabs>
+          <w:tab w:val="left" w:pos="916"/>
+          <w:tab w:val="left" w:pos="1832"/>
+          <w:tab w:val="left" w:pos="2748"/>
+          <w:tab w:val="left" w:pos="3664"/>
+          <w:tab w:val="left" w:pos="4580"/>
+          <w:tab w:val="left" w:pos="5496"/>
+          <w:tab w:val="left" w:pos="6412"/>
+          <w:tab w:val="left" w:pos="7328"/>
+          <w:tab w:val="left" w:pos="8244"/>
+          <w:tab w:val="left" w:pos="9160"/>
+          <w:tab w:val="left" w:pos="10076"/>
+          <w:tab w:val="left" w:pos="10992"/>
+          <w:tab w:val="left" w:pos="11908"/>
+          <w:tab w:val="left" w:pos="12824"/>
+          <w:tab w:val="left" w:pos="13740"/>
+          <w:tab w:val="left" w:pos="14656"/>
+        </w:tabs>
+        <w:spacing w:after="0" w:line="240" w:lineRule="auto"/>
+        <w:rPr>
+          <w:rFonts w:ascii="Courier New" w:eastAsia="Times New Roman" w:hAnsi="Courier New" w:cs="Courier New"/>
+          <w:sz w:val="20"/>
+          <w:szCs w:val="20"/>
+        </w:rPr>
+      </w:pPr>
+      <w:r>
+        <w:rPr>
+          <w:rFonts w:ascii="Courier New" w:eastAsia="Times New Roman" w:hAnsi="Courier New" w:cs="Courier New"/>
+          <w:sz w:val="20"/>
+          <w:szCs w:val="20"/>
+        </w:rPr>
         <w:t xml:space="preserve">    </w:t>
       </w:r>
       <w:proofErr w:type="gramStart"/>
@@ -3237,7 +3241,7 @@
           <w:sz w:val="20"/>
           <w:szCs w:val="20"/>
         </w:rPr>
-        <w:t>location</w:t>
+        <w:t>capacity</w:t>
       </w:r>
       <w:proofErr w:type="gramEnd"/>
       <w:r>
@@ -3246,6 +3250,60 @@
           <w:sz w:val="20"/>
           <w:szCs w:val="20"/>
         </w:rPr>
+        <w:t>: { type: Number, required: true },</w:t>
+      </w:r>
+    </w:p>
+    <w:p>
+      <w:pPr>
+        <w:tabs>
+          <w:tab w:val="left" w:pos="916"/>
+          <w:tab w:val="left" w:pos="1832"/>
+          <w:tab w:val="left" w:pos="2748"/>
+          <w:tab w:val="left" w:pos="3664"/>
+          <w:tab w:val="left" w:pos="4580"/>
+          <w:tab w:val="left" w:pos="5496"/>
+          <w:tab w:val="left" w:pos="6412"/>
+          <w:tab w:val="left" w:pos="7328"/>
+          <w:tab w:val="left" w:pos="8244"/>
+          <w:tab w:val="left" w:pos="9160"/>
+          <w:tab w:val="left" w:pos="10076"/>
+          <w:tab w:val="left" w:pos="10992"/>
+          <w:tab w:val="left" w:pos="11908"/>
+          <w:tab w:val="left" w:pos="12824"/>
+          <w:tab w:val="left" w:pos="13740"/>
+          <w:tab w:val="left" w:pos="14656"/>
+        </w:tabs>
+        <w:spacing w:after="0" w:line="240" w:lineRule="auto"/>
+        <w:rPr>
+          <w:rFonts w:ascii="Courier New" w:eastAsia="Times New Roman" w:hAnsi="Courier New" w:cs="Courier New"/>
+          <w:sz w:val="20"/>
+          <w:szCs w:val="20"/>
+        </w:rPr>
+      </w:pPr>
+      <w:r>
+        <w:rPr>
+          <w:rFonts w:ascii="Courier New" w:eastAsia="Times New Roman" w:hAnsi="Courier New" w:cs="Courier New"/>
+          <w:sz w:val="20"/>
+          <w:szCs w:val="20"/>
+        </w:rPr>
+        <w:t xml:space="preserve">    </w:t>
+      </w:r>
+      <w:proofErr w:type="gramStart"/>
+      <w:r>
+        <w:rPr>
+          <w:rFonts w:ascii="Courier New" w:eastAsia="Times New Roman" w:hAnsi="Courier New" w:cs="Courier New"/>
+          <w:sz w:val="20"/>
+          <w:szCs w:val="20"/>
+        </w:rPr>
+        <w:t>contact</w:t>
+      </w:r>
+      <w:proofErr w:type="gramEnd"/>
+      <w:r>
+        <w:rPr>
+          <w:rFonts w:ascii="Courier New" w:eastAsia="Times New Roman" w:hAnsi="Courier New" w:cs="Courier New"/>
+          <w:sz w:val="20"/>
+          <w:szCs w:val="20"/>
+        </w:rPr>
         <w:t xml:space="preserve">: { </w:t>
       </w:r>
     </w:p>
@@ -3291,7 +3349,7 @@
           <w:sz w:val="20"/>
           <w:szCs w:val="20"/>
         </w:rPr>
-        <w:t>address</w:t>
+        <w:t>phone</w:t>
       </w:r>
       <w:proofErr w:type="gramEnd"/>
       <w:r>
@@ -3300,7 +3358,7 @@
           <w:sz w:val="20"/>
           <w:szCs w:val="20"/>
         </w:rPr>
-        <w:t>: { type: String, required: true },</w:t>
+        <w:t>: { type: String },</w:t>
       </w:r>
     </w:p>
     <w:p>
@@ -3345,7 +3403,7 @@
           <w:sz w:val="20"/>
           <w:szCs w:val="20"/>
         </w:rPr>
-        <w:t>city</w:t>
+        <w:t>email</w:t>
       </w:r>
       <w:proofErr w:type="gramEnd"/>
       <w:r>
@@ -3354,366 +3412,6 @@
           <w:sz w:val="20"/>
           <w:szCs w:val="20"/>
         </w:rPr>
-        <w:t>: { type: String, required: true },</w:t>
-      </w:r>
-    </w:p>
-    <w:p>
-      <w:pPr>
-        <w:tabs>
-          <w:tab w:val="left" w:pos="916"/>
-          <w:tab w:val="left" w:pos="1832"/>
-          <w:tab w:val="left" w:pos="2748"/>
-          <w:tab w:val="left" w:pos="3664"/>
-          <w:tab w:val="left" w:pos="4580"/>
-          <w:tab w:val="left" w:pos="5496"/>
-          <w:tab w:val="left" w:pos="6412"/>
-          <w:tab w:val="left" w:pos="7328"/>
-          <w:tab w:val="left" w:pos="8244"/>
-          <w:tab w:val="left" w:pos="9160"/>
-          <w:tab w:val="left" w:pos="10076"/>
-          <w:tab w:val="left" w:pos="10992"/>
-          <w:tab w:val="left" w:pos="11908"/>
-          <w:tab w:val="left" w:pos="12824"/>
-          <w:tab w:val="left" w:pos="13740"/>
-          <w:tab w:val="left" w:pos="14656"/>
-        </w:tabs>
-        <w:spacing w:after="0" w:line="240" w:lineRule="auto"/>
-        <w:rPr>
-          <w:rFonts w:ascii="Courier New" w:eastAsia="Times New Roman" w:hAnsi="Courier New" w:cs="Courier New"/>
-          <w:sz w:val="20"/>
-          <w:szCs w:val="20"/>
-        </w:rPr>
-      </w:pPr>
-      <w:r>
-        <w:rPr>
-          <w:rFonts w:ascii="Courier New" w:eastAsia="Times New Roman" w:hAnsi="Courier New" w:cs="Courier New"/>
-          <w:sz w:val="20"/>
-          <w:szCs w:val="20"/>
-        </w:rPr>
-        <w:t xml:space="preserve">        </w:t>
-      </w:r>
-      <w:proofErr w:type="gramStart"/>
-      <w:r>
-        <w:rPr>
-          <w:rFonts w:ascii="Courier New" w:eastAsia="Times New Roman" w:hAnsi="Courier New" w:cs="Courier New"/>
-          <w:sz w:val="20"/>
-          <w:szCs w:val="20"/>
-        </w:rPr>
-        <w:t>state</w:t>
-      </w:r>
-      <w:proofErr w:type="gramEnd"/>
-      <w:r>
-        <w:rPr>
-          <w:rFonts w:ascii="Courier New" w:eastAsia="Times New Roman" w:hAnsi="Courier New" w:cs="Courier New"/>
-          <w:sz w:val="20"/>
-          <w:szCs w:val="20"/>
-        </w:rPr>
-        <w:t>: { type: String },</w:t>
-      </w:r>
-    </w:p>
-    <w:p>
-      <w:pPr>
-        <w:tabs>
-          <w:tab w:val="left" w:pos="916"/>
-          <w:tab w:val="left" w:pos="1832"/>
-          <w:tab w:val="left" w:pos="2748"/>
-          <w:tab w:val="left" w:pos="3664"/>
-          <w:tab w:val="left" w:pos="4580"/>
-          <w:tab w:val="left" w:pos="5496"/>
-          <w:tab w:val="left" w:pos="6412"/>
-          <w:tab w:val="left" w:pos="7328"/>
-          <w:tab w:val="left" w:pos="8244"/>
-          <w:tab w:val="left" w:pos="9160"/>
-          <w:tab w:val="left" w:pos="10076"/>
-          <w:tab w:val="left" w:pos="10992"/>
-          <w:tab w:val="left" w:pos="11908"/>
-          <w:tab w:val="left" w:pos="12824"/>
-          <w:tab w:val="left" w:pos="13740"/>
-          <w:tab w:val="left" w:pos="14656"/>
-        </w:tabs>
-        <w:spacing w:after="0" w:line="240" w:lineRule="auto"/>
-        <w:rPr>
-          <w:rFonts w:ascii="Courier New" w:eastAsia="Times New Roman" w:hAnsi="Courier New" w:cs="Courier New"/>
-          <w:sz w:val="20"/>
-          <w:szCs w:val="20"/>
-        </w:rPr>
-      </w:pPr>
-      <w:r>
-        <w:rPr>
-          <w:rFonts w:ascii="Courier New" w:eastAsia="Times New Roman" w:hAnsi="Courier New" w:cs="Courier New"/>
-          <w:sz w:val="20"/>
-          <w:szCs w:val="20"/>
-        </w:rPr>
-        <w:t xml:space="preserve">        </w:t>
-      </w:r>
-      <w:proofErr w:type="gramStart"/>
-      <w:r>
-        <w:rPr>
-          <w:rFonts w:ascii="Courier New" w:eastAsia="Times New Roman" w:hAnsi="Courier New" w:cs="Courier New"/>
-          <w:sz w:val="20"/>
-          <w:szCs w:val="20"/>
-        </w:rPr>
-        <w:t>country</w:t>
-      </w:r>
-      <w:proofErr w:type="gramEnd"/>
-      <w:r>
-        <w:rPr>
-          <w:rFonts w:ascii="Courier New" w:eastAsia="Times New Roman" w:hAnsi="Courier New" w:cs="Courier New"/>
-          <w:sz w:val="20"/>
-          <w:szCs w:val="20"/>
-        </w:rPr>
-        <w:t>: { type: String, required: true }</w:t>
-      </w:r>
-    </w:p>
-    <w:p>
-      <w:pPr>
-        <w:tabs>
-          <w:tab w:val="left" w:pos="916"/>
-          <w:tab w:val="left" w:pos="1832"/>
-          <w:tab w:val="left" w:pos="2748"/>
-          <w:tab w:val="left" w:pos="3664"/>
-          <w:tab w:val="left" w:pos="4580"/>
-          <w:tab w:val="left" w:pos="5496"/>
-          <w:tab w:val="left" w:pos="6412"/>
-          <w:tab w:val="left" w:pos="7328"/>
-          <w:tab w:val="left" w:pos="8244"/>
-          <w:tab w:val="left" w:pos="9160"/>
-          <w:tab w:val="left" w:pos="10076"/>
-          <w:tab w:val="left" w:pos="10992"/>
-          <w:tab w:val="left" w:pos="11908"/>
-          <w:tab w:val="left" w:pos="12824"/>
-          <w:tab w:val="left" w:pos="13740"/>
-          <w:tab w:val="left" w:pos="14656"/>
-        </w:tabs>
-        <w:spacing w:after="0" w:line="240" w:lineRule="auto"/>
-        <w:rPr>
-          <w:rFonts w:ascii="Courier New" w:eastAsia="Times New Roman" w:hAnsi="Courier New" w:cs="Courier New"/>
-          <w:sz w:val="20"/>
-          <w:szCs w:val="20"/>
-        </w:rPr>
-      </w:pPr>
-      <w:r>
-        <w:rPr>
-          <w:rFonts w:ascii="Courier New" w:eastAsia="Times New Roman" w:hAnsi="Courier New" w:cs="Courier New"/>
-          <w:sz w:val="20"/>
-          <w:szCs w:val="20"/>
-        </w:rPr>
-        <w:t xml:space="preserve">    },</w:t>
-      </w:r>
-    </w:p>
-    <w:p>
-      <w:pPr>
-        <w:tabs>
-          <w:tab w:val="left" w:pos="916"/>
-          <w:tab w:val="left" w:pos="1832"/>
-          <w:tab w:val="left" w:pos="2748"/>
-          <w:tab w:val="left" w:pos="3664"/>
-          <w:tab w:val="left" w:pos="4580"/>
-          <w:tab w:val="left" w:pos="5496"/>
-          <w:tab w:val="left" w:pos="6412"/>
-          <w:tab w:val="left" w:pos="7328"/>
-          <w:tab w:val="left" w:pos="8244"/>
-          <w:tab w:val="left" w:pos="9160"/>
-          <w:tab w:val="left" w:pos="10076"/>
-          <w:tab w:val="left" w:pos="10992"/>
-          <w:tab w:val="left" w:pos="11908"/>
-          <w:tab w:val="left" w:pos="12824"/>
-          <w:tab w:val="left" w:pos="13740"/>
-          <w:tab w:val="left" w:pos="14656"/>
-        </w:tabs>
-        <w:spacing w:after="0" w:line="240" w:lineRule="auto"/>
-        <w:rPr>
-          <w:rFonts w:ascii="Courier New" w:eastAsia="Times New Roman" w:hAnsi="Courier New" w:cs="Courier New"/>
-          <w:sz w:val="20"/>
-          <w:szCs w:val="20"/>
-        </w:rPr>
-      </w:pPr>
-      <w:r>
-        <w:rPr>
-          <w:rFonts w:ascii="Courier New" w:eastAsia="Times New Roman" w:hAnsi="Courier New" w:cs="Courier New"/>
-          <w:sz w:val="20"/>
-          <w:szCs w:val="20"/>
-        </w:rPr>
-        <w:t xml:space="preserve">    </w:t>
-      </w:r>
-      <w:proofErr w:type="gramStart"/>
-      <w:r>
-        <w:rPr>
-          <w:rFonts w:ascii="Courier New" w:eastAsia="Times New Roman" w:hAnsi="Courier New" w:cs="Courier New"/>
-          <w:sz w:val="20"/>
-          <w:szCs w:val="20"/>
-        </w:rPr>
-        <w:t>capacity</w:t>
-      </w:r>
-      <w:proofErr w:type="gramEnd"/>
-      <w:r>
-        <w:rPr>
-          <w:rFonts w:ascii="Courier New" w:eastAsia="Times New Roman" w:hAnsi="Courier New" w:cs="Courier New"/>
-          <w:sz w:val="20"/>
-          <w:szCs w:val="20"/>
-        </w:rPr>
-        <w:t>: { type: Number, required: true },</w:t>
-      </w:r>
-    </w:p>
-    <w:p>
-      <w:pPr>
-        <w:tabs>
-          <w:tab w:val="left" w:pos="916"/>
-          <w:tab w:val="left" w:pos="1832"/>
-          <w:tab w:val="left" w:pos="2748"/>
-          <w:tab w:val="left" w:pos="3664"/>
-          <w:tab w:val="left" w:pos="4580"/>
-          <w:tab w:val="left" w:pos="5496"/>
-          <w:tab w:val="left" w:pos="6412"/>
-          <w:tab w:val="left" w:pos="7328"/>
-          <w:tab w:val="left" w:pos="8244"/>
-          <w:tab w:val="left" w:pos="9160"/>
-          <w:tab w:val="left" w:pos="10076"/>
-          <w:tab w:val="left" w:pos="10992"/>
-          <w:tab w:val="left" w:pos="11908"/>
-          <w:tab w:val="left" w:pos="12824"/>
-          <w:tab w:val="left" w:pos="13740"/>
-          <w:tab w:val="left" w:pos="14656"/>
-        </w:tabs>
-        <w:spacing w:after="0" w:line="240" w:lineRule="auto"/>
-        <w:rPr>
-          <w:rFonts w:ascii="Courier New" w:eastAsia="Times New Roman" w:hAnsi="Courier New" w:cs="Courier New"/>
-          <w:sz w:val="20"/>
-          <w:szCs w:val="20"/>
-        </w:rPr>
-      </w:pPr>
-      <w:r>
-        <w:rPr>
-          <w:rFonts w:ascii="Courier New" w:eastAsia="Times New Roman" w:hAnsi="Courier New" w:cs="Courier New"/>
-          <w:sz w:val="20"/>
-          <w:szCs w:val="20"/>
-        </w:rPr>
-        <w:t xml:space="preserve">    </w:t>
-      </w:r>
-      <w:proofErr w:type="gramStart"/>
-      <w:r>
-        <w:rPr>
-          <w:rFonts w:ascii="Courier New" w:eastAsia="Times New Roman" w:hAnsi="Courier New" w:cs="Courier New"/>
-          <w:sz w:val="20"/>
-          <w:szCs w:val="20"/>
-        </w:rPr>
-        <w:t>contact</w:t>
-      </w:r>
-      <w:proofErr w:type="gramEnd"/>
-      <w:r>
-        <w:rPr>
-          <w:rFonts w:ascii="Courier New" w:eastAsia="Times New Roman" w:hAnsi="Courier New" w:cs="Courier New"/>
-          <w:sz w:val="20"/>
-          <w:szCs w:val="20"/>
-        </w:rPr>
-        <w:t xml:space="preserve">: { </w:t>
-      </w:r>
-    </w:p>
-    <w:p>
-      <w:pPr>
-        <w:tabs>
-          <w:tab w:val="left" w:pos="916"/>
-          <w:tab w:val="left" w:pos="1832"/>
-          <w:tab w:val="left" w:pos="2748"/>
-          <w:tab w:val="left" w:pos="3664"/>
-          <w:tab w:val="left" w:pos="4580"/>
-          <w:tab w:val="left" w:pos="5496"/>
-          <w:tab w:val="left" w:pos="6412"/>
-          <w:tab w:val="left" w:pos="7328"/>
-          <w:tab w:val="left" w:pos="8244"/>
-          <w:tab w:val="left" w:pos="9160"/>
-          <w:tab w:val="left" w:pos="10076"/>
-          <w:tab w:val="left" w:pos="10992"/>
-          <w:tab w:val="left" w:pos="11908"/>
-          <w:tab w:val="left" w:pos="12824"/>
-          <w:tab w:val="left" w:pos="13740"/>
-          <w:tab w:val="left" w:pos="14656"/>
-        </w:tabs>
-        <w:spacing w:after="0" w:line="240" w:lineRule="auto"/>
-        <w:rPr>
-          <w:rFonts w:ascii="Courier New" w:eastAsia="Times New Roman" w:hAnsi="Courier New" w:cs="Courier New"/>
-          <w:sz w:val="20"/>
-          <w:szCs w:val="20"/>
-        </w:rPr>
-      </w:pPr>
-      <w:r>
-        <w:rPr>
-          <w:rFonts w:ascii="Courier New" w:eastAsia="Times New Roman" w:hAnsi="Courier New" w:cs="Courier New"/>
-          <w:sz w:val="20"/>
-          <w:szCs w:val="20"/>
-        </w:rPr>
-        <w:t xml:space="preserve">        </w:t>
-      </w:r>
-      <w:proofErr w:type="gramStart"/>
-      <w:r>
-        <w:rPr>
-          <w:rFonts w:ascii="Courier New" w:eastAsia="Times New Roman" w:hAnsi="Courier New" w:cs="Courier New"/>
-          <w:sz w:val="20"/>
-          <w:szCs w:val="20"/>
-        </w:rPr>
-        <w:t>phone</w:t>
-      </w:r>
-      <w:proofErr w:type="gramEnd"/>
-      <w:r>
-        <w:rPr>
-          <w:rFonts w:ascii="Courier New" w:eastAsia="Times New Roman" w:hAnsi="Courier New" w:cs="Courier New"/>
-          <w:sz w:val="20"/>
-          <w:szCs w:val="20"/>
-        </w:rPr>
-        <w:t>: { type: String },</w:t>
-      </w:r>
-    </w:p>
-    <w:p>
-      <w:pPr>
-        <w:tabs>
-          <w:tab w:val="left" w:pos="916"/>
-          <w:tab w:val="left" w:pos="1832"/>
-          <w:tab w:val="left" w:pos="2748"/>
-          <w:tab w:val="left" w:pos="3664"/>
-          <w:tab w:val="left" w:pos="4580"/>
-          <w:tab w:val="left" w:pos="5496"/>
-          <w:tab w:val="left" w:pos="6412"/>
-          <w:tab w:val="left" w:pos="7328"/>
-          <w:tab w:val="left" w:pos="8244"/>
-          <w:tab w:val="left" w:pos="9160"/>
-          <w:tab w:val="left" w:pos="10076"/>
-          <w:tab w:val="left" w:pos="10992"/>
-          <w:tab w:val="left" w:pos="11908"/>
-          <w:tab w:val="left" w:pos="12824"/>
-          <w:tab w:val="left" w:pos="13740"/>
-          <w:tab w:val="left" w:pos="14656"/>
-        </w:tabs>
-        <w:spacing w:after="0" w:line="240" w:lineRule="auto"/>
-        <w:rPr>
-          <w:rFonts w:ascii="Courier New" w:eastAsia="Times New Roman" w:hAnsi="Courier New" w:cs="Courier New"/>
-          <w:sz w:val="20"/>
-          <w:szCs w:val="20"/>
-        </w:rPr>
-      </w:pPr>
-      <w:r>
-        <w:rPr>
-          <w:rFonts w:ascii="Courier New" w:eastAsia="Times New Roman" w:hAnsi="Courier New" w:cs="Courier New"/>
-          <w:sz w:val="20"/>
-          <w:szCs w:val="20"/>
-        </w:rPr>
-        <w:t xml:space="preserve">        </w:t>
-      </w:r>
-      <w:proofErr w:type="gramStart"/>
-      <w:r>
-        <w:rPr>
-          <w:rFonts w:ascii="Courier New" w:eastAsia="Times New Roman" w:hAnsi="Courier New" w:cs="Courier New"/>
-          <w:sz w:val="20"/>
-          <w:szCs w:val="20"/>
-        </w:rPr>
-        <w:t>email</w:t>
-      </w:r>
-      <w:proofErr w:type="gramEnd"/>
-      <w:r>
-        <w:rPr>
-          <w:rFonts w:ascii="Courier New" w:eastAsia="Times New Roman" w:hAnsi="Courier New" w:cs="Courier New"/>
-          <w:sz w:val="20"/>
-          <w:szCs w:val="20"/>
-        </w:rPr>
         <w:t>: { type: String }</w:t>
       </w:r>
     </w:p>
@@ -3750,7 +3448,6 @@
           <w:sz w:val="20"/>
           <w:szCs w:val="20"/>
         </w:rPr>
-        <w:lastRenderedPageBreak/>
         <w:t xml:space="preserve">    },</w:t>
       </w:r>
     </w:p>
@@ -4042,83 +3739,8 @@
           <w:sz w:val="24"/>
           <w:szCs w:val="24"/>
         </w:rPr>
+        <w:lastRenderedPageBreak/>
         <w:t>(Optional if separate from Users)</w:t>
-      </w:r>
-    </w:p>
-    <w:p>
-      <w:pPr>
-        <w:tabs>
-          <w:tab w:val="left" w:pos="916"/>
-          <w:tab w:val="left" w:pos="1832"/>
-          <w:tab w:val="left" w:pos="2748"/>
-          <w:tab w:val="left" w:pos="3664"/>
-          <w:tab w:val="left" w:pos="4580"/>
-          <w:tab w:val="left" w:pos="5496"/>
-          <w:tab w:val="left" w:pos="6412"/>
-          <w:tab w:val="left" w:pos="7328"/>
-          <w:tab w:val="left" w:pos="8244"/>
-          <w:tab w:val="left" w:pos="9160"/>
-          <w:tab w:val="left" w:pos="10076"/>
-          <w:tab w:val="left" w:pos="10992"/>
-          <w:tab w:val="left" w:pos="11908"/>
-          <w:tab w:val="left" w:pos="12824"/>
-          <w:tab w:val="left" w:pos="13740"/>
-          <w:tab w:val="left" w:pos="14656"/>
-        </w:tabs>
-        <w:spacing w:after="0" w:line="240" w:lineRule="auto"/>
-        <w:rPr>
-          <w:rFonts w:ascii="Courier New" w:eastAsia="Times New Roman" w:hAnsi="Courier New" w:cs="Courier New"/>
-          <w:sz w:val="20"/>
-          <w:szCs w:val="20"/>
-        </w:rPr>
-      </w:pPr>
-      <w:proofErr w:type="spellStart"/>
-      <w:proofErr w:type="gramStart"/>
-      <w:r>
-        <w:rPr>
-          <w:rFonts w:ascii="Courier New" w:eastAsia="Times New Roman" w:hAnsi="Courier New" w:cs="Courier New"/>
-          <w:sz w:val="20"/>
-          <w:szCs w:val="20"/>
-        </w:rPr>
-        <w:t>javascript</w:t>
-      </w:r>
-      <w:proofErr w:type="spellEnd"/>
-      <w:proofErr w:type="gramEnd"/>
-    </w:p>
-    <w:p>
-      <w:pPr>
-        <w:tabs>
-          <w:tab w:val="left" w:pos="916"/>
-          <w:tab w:val="left" w:pos="1832"/>
-          <w:tab w:val="left" w:pos="2748"/>
-          <w:tab w:val="left" w:pos="3664"/>
-          <w:tab w:val="left" w:pos="4580"/>
-          <w:tab w:val="left" w:pos="5496"/>
-          <w:tab w:val="left" w:pos="6412"/>
-          <w:tab w:val="left" w:pos="7328"/>
-          <w:tab w:val="left" w:pos="8244"/>
-          <w:tab w:val="left" w:pos="9160"/>
-          <w:tab w:val="left" w:pos="10076"/>
-          <w:tab w:val="left" w:pos="10992"/>
-          <w:tab w:val="left" w:pos="11908"/>
-          <w:tab w:val="left" w:pos="12824"/>
-          <w:tab w:val="left" w:pos="13740"/>
-          <w:tab w:val="left" w:pos="14656"/>
-        </w:tabs>
-        <w:spacing w:after="0" w:line="240" w:lineRule="auto"/>
-        <w:rPr>
-          <w:rFonts w:ascii="Courier New" w:eastAsia="Times New Roman" w:hAnsi="Courier New" w:cs="Courier New"/>
-          <w:sz w:val="20"/>
-          <w:szCs w:val="20"/>
-        </w:rPr>
-      </w:pPr>
-      <w:r>
-        <w:rPr>
-          <w:rFonts w:ascii="Courier New" w:eastAsia="Times New Roman" w:hAnsi="Courier New" w:cs="Courier New"/>
-          <w:sz w:val="20"/>
-          <w:szCs w:val="20"/>
-        </w:rPr>
-        <w:t>Copy code</w:t>
       </w:r>
     </w:p>
     <w:p>
@@ -5219,84 +4841,6 @@
           <w:sz w:val="20"/>
           <w:szCs w:val="20"/>
         </w:rPr>
-        <w:t>javascript</w:t>
-      </w:r>
-      <w:proofErr w:type="spellEnd"/>
-      <w:proofErr w:type="gramEnd"/>
-    </w:p>
-    <w:p>
-      <w:pPr>
-        <w:tabs>
-          <w:tab w:val="left" w:pos="916"/>
-          <w:tab w:val="left" w:pos="1832"/>
-          <w:tab w:val="left" w:pos="2748"/>
-          <w:tab w:val="left" w:pos="3664"/>
-          <w:tab w:val="left" w:pos="4580"/>
-          <w:tab w:val="left" w:pos="5496"/>
-          <w:tab w:val="left" w:pos="6412"/>
-          <w:tab w:val="left" w:pos="7328"/>
-          <w:tab w:val="left" w:pos="8244"/>
-          <w:tab w:val="left" w:pos="9160"/>
-          <w:tab w:val="left" w:pos="10076"/>
-          <w:tab w:val="left" w:pos="10992"/>
-          <w:tab w:val="left" w:pos="11908"/>
-          <w:tab w:val="left" w:pos="12824"/>
-          <w:tab w:val="left" w:pos="13740"/>
-          <w:tab w:val="left" w:pos="14656"/>
-        </w:tabs>
-        <w:spacing w:after="0" w:line="240" w:lineRule="auto"/>
-        <w:ind w:left="720"/>
-        <w:rPr>
-          <w:rFonts w:ascii="Courier New" w:eastAsia="Times New Roman" w:hAnsi="Courier New" w:cs="Courier New"/>
-          <w:sz w:val="20"/>
-          <w:szCs w:val="20"/>
-        </w:rPr>
-      </w:pPr>
-      <w:r>
-        <w:rPr>
-          <w:rFonts w:ascii="Courier New" w:eastAsia="Times New Roman" w:hAnsi="Courier New" w:cs="Courier New"/>
-          <w:sz w:val="20"/>
-          <w:szCs w:val="20"/>
-        </w:rPr>
-        <w:t>Copy code</w:t>
-      </w:r>
-    </w:p>
-    <w:p>
-      <w:pPr>
-        <w:tabs>
-          <w:tab w:val="left" w:pos="916"/>
-          <w:tab w:val="left" w:pos="1832"/>
-          <w:tab w:val="left" w:pos="2748"/>
-          <w:tab w:val="left" w:pos="3664"/>
-          <w:tab w:val="left" w:pos="4580"/>
-          <w:tab w:val="left" w:pos="5496"/>
-          <w:tab w:val="left" w:pos="6412"/>
-          <w:tab w:val="left" w:pos="7328"/>
-          <w:tab w:val="left" w:pos="8244"/>
-          <w:tab w:val="left" w:pos="9160"/>
-          <w:tab w:val="left" w:pos="10076"/>
-          <w:tab w:val="left" w:pos="10992"/>
-          <w:tab w:val="left" w:pos="11908"/>
-          <w:tab w:val="left" w:pos="12824"/>
-          <w:tab w:val="left" w:pos="13740"/>
-          <w:tab w:val="left" w:pos="14656"/>
-        </w:tabs>
-        <w:spacing w:after="0" w:line="240" w:lineRule="auto"/>
-        <w:ind w:left="720"/>
-        <w:rPr>
-          <w:rFonts w:ascii="Courier New" w:eastAsia="Times New Roman" w:hAnsi="Courier New" w:cs="Courier New"/>
-          <w:sz w:val="20"/>
-          <w:szCs w:val="20"/>
-        </w:rPr>
-      </w:pPr>
-      <w:proofErr w:type="spellStart"/>
-      <w:proofErr w:type="gramStart"/>
-      <w:r>
-        <w:rPr>
-          <w:rFonts w:ascii="Courier New" w:eastAsia="Times New Roman" w:hAnsi="Courier New" w:cs="Courier New"/>
-          <w:sz w:val="20"/>
-          <w:szCs w:val="20"/>
-        </w:rPr>
         <w:t>Event.find</w:t>
       </w:r>
       <w:proofErr w:type="spellEnd"/>
@@ -5432,85 +4976,6 @@
           <w:sz w:val="20"/>
           <w:szCs w:val="20"/>
         </w:rPr>
-        <w:lastRenderedPageBreak/>
-        <w:t>javascript</w:t>
-      </w:r>
-      <w:proofErr w:type="spellEnd"/>
-      <w:proofErr w:type="gramEnd"/>
-    </w:p>
-    <w:p>
-      <w:pPr>
-        <w:tabs>
-          <w:tab w:val="left" w:pos="916"/>
-          <w:tab w:val="left" w:pos="1832"/>
-          <w:tab w:val="left" w:pos="2748"/>
-          <w:tab w:val="left" w:pos="3664"/>
-          <w:tab w:val="left" w:pos="4580"/>
-          <w:tab w:val="left" w:pos="5496"/>
-          <w:tab w:val="left" w:pos="6412"/>
-          <w:tab w:val="left" w:pos="7328"/>
-          <w:tab w:val="left" w:pos="8244"/>
-          <w:tab w:val="left" w:pos="9160"/>
-          <w:tab w:val="left" w:pos="10076"/>
-          <w:tab w:val="left" w:pos="10992"/>
-          <w:tab w:val="left" w:pos="11908"/>
-          <w:tab w:val="left" w:pos="12824"/>
-          <w:tab w:val="left" w:pos="13740"/>
-          <w:tab w:val="left" w:pos="14656"/>
-        </w:tabs>
-        <w:spacing w:after="0" w:line="240" w:lineRule="auto"/>
-        <w:ind w:left="720"/>
-        <w:rPr>
-          <w:rFonts w:ascii="Courier New" w:eastAsia="Times New Roman" w:hAnsi="Courier New" w:cs="Courier New"/>
-          <w:sz w:val="20"/>
-          <w:szCs w:val="20"/>
-        </w:rPr>
-      </w:pPr>
-      <w:r>
-        <w:rPr>
-          <w:rFonts w:ascii="Courier New" w:eastAsia="Times New Roman" w:hAnsi="Courier New" w:cs="Courier New"/>
-          <w:sz w:val="20"/>
-          <w:szCs w:val="20"/>
-        </w:rPr>
-        <w:t>Copy code</w:t>
-      </w:r>
-    </w:p>
-    <w:p>
-      <w:pPr>
-        <w:tabs>
-          <w:tab w:val="left" w:pos="916"/>
-          <w:tab w:val="left" w:pos="1832"/>
-          <w:tab w:val="left" w:pos="2748"/>
-          <w:tab w:val="left" w:pos="3664"/>
-          <w:tab w:val="left" w:pos="4580"/>
-          <w:tab w:val="left" w:pos="5496"/>
-          <w:tab w:val="left" w:pos="6412"/>
-          <w:tab w:val="left" w:pos="7328"/>
-          <w:tab w:val="left" w:pos="8244"/>
-          <w:tab w:val="left" w:pos="9160"/>
-          <w:tab w:val="left" w:pos="10076"/>
-          <w:tab w:val="left" w:pos="10992"/>
-          <w:tab w:val="left" w:pos="11908"/>
-          <w:tab w:val="left" w:pos="12824"/>
-          <w:tab w:val="left" w:pos="13740"/>
-          <w:tab w:val="left" w:pos="14656"/>
-        </w:tabs>
-        <w:spacing w:after="0" w:line="240" w:lineRule="auto"/>
-        <w:ind w:left="720"/>
-        <w:rPr>
-          <w:rFonts w:ascii="Courier New" w:eastAsia="Times New Roman" w:hAnsi="Courier New" w:cs="Courier New"/>
-          <w:sz w:val="20"/>
-          <w:szCs w:val="20"/>
-        </w:rPr>
-      </w:pPr>
-      <w:proofErr w:type="spellStart"/>
-      <w:proofErr w:type="gramStart"/>
-      <w:r>
-        <w:rPr>
-          <w:rFonts w:ascii="Courier New" w:eastAsia="Times New Roman" w:hAnsi="Courier New" w:cs="Courier New"/>
-          <w:sz w:val="20"/>
-          <w:szCs w:val="20"/>
-        </w:rPr>
         <w:t>Ticket.find</w:t>
       </w:r>
       <w:proofErr w:type="spellEnd"/>
@@ -5646,97 +5111,19 @@
           <w:sz w:val="20"/>
           <w:szCs w:val="20"/>
         </w:rPr>
-        <w:t>javascript</w:t>
-      </w:r>
-      <w:proofErr w:type="spellEnd"/>
+        <w:t>Event.findById</w:t>
+      </w:r>
+      <w:proofErr w:type="spellEnd"/>
+      <w:r>
+        <w:rPr>
+          <w:rFonts w:ascii="Courier New" w:eastAsia="Times New Roman" w:hAnsi="Courier New" w:cs="Courier New"/>
+          <w:sz w:val="20"/>
+          <w:szCs w:val="20"/>
+        </w:rPr>
+        <w:t>(</w:t>
+      </w:r>
+      <w:proofErr w:type="spellStart"/>
       <w:proofErr w:type="gramEnd"/>
-    </w:p>
-    <w:p>
-      <w:pPr>
-        <w:tabs>
-          <w:tab w:val="left" w:pos="916"/>
-          <w:tab w:val="left" w:pos="1832"/>
-          <w:tab w:val="left" w:pos="2748"/>
-          <w:tab w:val="left" w:pos="3664"/>
-          <w:tab w:val="left" w:pos="4580"/>
-          <w:tab w:val="left" w:pos="5496"/>
-          <w:tab w:val="left" w:pos="6412"/>
-          <w:tab w:val="left" w:pos="7328"/>
-          <w:tab w:val="left" w:pos="8244"/>
-          <w:tab w:val="left" w:pos="9160"/>
-          <w:tab w:val="left" w:pos="10076"/>
-          <w:tab w:val="left" w:pos="10992"/>
-          <w:tab w:val="left" w:pos="11908"/>
-          <w:tab w:val="left" w:pos="12824"/>
-          <w:tab w:val="left" w:pos="13740"/>
-          <w:tab w:val="left" w:pos="14656"/>
-        </w:tabs>
-        <w:spacing w:after="0" w:line="240" w:lineRule="auto"/>
-        <w:ind w:left="720"/>
-        <w:rPr>
-          <w:rFonts w:ascii="Courier New" w:eastAsia="Times New Roman" w:hAnsi="Courier New" w:cs="Courier New"/>
-          <w:sz w:val="20"/>
-          <w:szCs w:val="20"/>
-        </w:rPr>
-      </w:pPr>
-      <w:r>
-        <w:rPr>
-          <w:rFonts w:ascii="Courier New" w:eastAsia="Times New Roman" w:hAnsi="Courier New" w:cs="Courier New"/>
-          <w:sz w:val="20"/>
-          <w:szCs w:val="20"/>
-        </w:rPr>
-        <w:t>Copy code</w:t>
-      </w:r>
-    </w:p>
-    <w:p>
-      <w:pPr>
-        <w:tabs>
-          <w:tab w:val="left" w:pos="916"/>
-          <w:tab w:val="left" w:pos="1832"/>
-          <w:tab w:val="left" w:pos="2748"/>
-          <w:tab w:val="left" w:pos="3664"/>
-          <w:tab w:val="left" w:pos="4580"/>
-          <w:tab w:val="left" w:pos="5496"/>
-          <w:tab w:val="left" w:pos="6412"/>
-          <w:tab w:val="left" w:pos="7328"/>
-          <w:tab w:val="left" w:pos="8244"/>
-          <w:tab w:val="left" w:pos="9160"/>
-          <w:tab w:val="left" w:pos="10076"/>
-          <w:tab w:val="left" w:pos="10992"/>
-          <w:tab w:val="left" w:pos="11908"/>
-          <w:tab w:val="left" w:pos="12824"/>
-          <w:tab w:val="left" w:pos="13740"/>
-          <w:tab w:val="left" w:pos="14656"/>
-        </w:tabs>
-        <w:spacing w:after="0" w:line="240" w:lineRule="auto"/>
-        <w:ind w:left="720"/>
-        <w:rPr>
-          <w:rFonts w:ascii="Courier New" w:eastAsia="Times New Roman" w:hAnsi="Courier New" w:cs="Courier New"/>
-          <w:sz w:val="20"/>
-          <w:szCs w:val="20"/>
-        </w:rPr>
-      </w:pPr>
-      <w:proofErr w:type="spellStart"/>
-      <w:proofErr w:type="gramStart"/>
-      <w:r>
-        <w:rPr>
-          <w:rFonts w:ascii="Courier New" w:eastAsia="Times New Roman" w:hAnsi="Courier New" w:cs="Courier New"/>
-          <w:sz w:val="20"/>
-          <w:szCs w:val="20"/>
-        </w:rPr>
-        <w:t>Event.findById</w:t>
-      </w:r>
-      <w:proofErr w:type="spellEnd"/>
-      <w:r>
-        <w:rPr>
-          <w:rFonts w:ascii="Courier New" w:eastAsia="Times New Roman" w:hAnsi="Courier New" w:cs="Courier New"/>
-          <w:sz w:val="20"/>
-          <w:szCs w:val="20"/>
-        </w:rPr>
-        <w:t>(</w:t>
-      </w:r>
-      <w:proofErr w:type="spellStart"/>
-      <w:proofErr w:type="gramEnd"/>
       <w:r>
         <w:rPr>
           <w:rFonts w:ascii="Courier New" w:eastAsia="Times New Roman" w:hAnsi="Courier New" w:cs="Courier New"/>
@@ -5791,10 +5178,7 @@
         <w:t>This schema provides flexibility for adding more features later, like reviews, discounts, or notifications. Let me know if you'd like help refining it!</w:t>
       </w:r>
     </w:p>
-    <w:p>
-      <w:bookmarkStart w:id="0" w:name="_GoBack"/>
-      <w:bookmarkEnd w:id="0"/>
-    </w:p>
+    <w:p/>
     <w:sectPr>
       <w:pgSz w:w="12240" w:h="15840"/>
       <w:pgMar w:top="1440" w:right="1440" w:bottom="1440" w:left="1440" w:header="720" w:footer="720" w:gutter="0"/>

</xml_diff>